<commit_message>
Fixing bugs+adding text on the summary screen+continuation of the book:
Fixing bugs+adding text on the summary screen+continuation of the book: 1) insertion of pictures from the game to show how the game is played 2) explanation of the implementation of the tools in our system.
</commit_message>
<xml_diff>
--- a/Capstone Project Phase B – 61998 -24-1-D-32.docx
+++ b/Capstone Project Phase B – 61998 -24-1-D-32.docx
@@ -154,13 +154,9 @@
           <w:sz w:val="28"/>
           <w:szCs w:val="28"/>
         </w:rPr>
-        <w:t>Capstone Project Phase A – 61998</w:t>
-      </w:r>
-    </w:p>
-    <w:p>
-      <w:pPr>
-        <w:bidi w:val="0"/>
-        <w:jc w:val="center"/>
+        <w:t xml:space="preserve">Capstone Project Phase </w:t>
+      </w:r>
+      <w:r>
         <w:rPr>
           <w:rFonts w:asciiTheme="majorBidi" w:hAnsiTheme="majorBidi" w:cstheme="majorBidi"/>
           <w:b/>
@@ -168,12 +164,9 @@
           <w:sz w:val="28"/>
           <w:szCs w:val="28"/>
         </w:rPr>
-      </w:pPr>
-    </w:p>
-    <w:p>
-      <w:pPr>
-        <w:bidi w:val="0"/>
-        <w:jc w:val="center"/>
+        <w:t>B</w:t>
+      </w:r>
+      <w:r>
         <w:rPr>
           <w:rFonts w:asciiTheme="majorBidi" w:hAnsiTheme="majorBidi" w:cstheme="majorBidi"/>
           <w:b/>
@@ -181,9 +174,13 @@
           <w:sz w:val="28"/>
           <w:szCs w:val="28"/>
         </w:rPr>
-      </w:pPr>
-      <w:proofErr w:type="spellStart"/>
-      <w:r>
+        <w:t xml:space="preserve"> – 61998</w:t>
+      </w:r>
+    </w:p>
+    <w:p>
+      <w:pPr>
+        <w:bidi w:val="0"/>
+        <w:jc w:val="center"/>
         <w:rPr>
           <w:rFonts w:asciiTheme="majorBidi" w:hAnsiTheme="majorBidi" w:cstheme="majorBidi"/>
           <w:b/>
@@ -191,10 +188,12 @@
           <w:sz w:val="28"/>
           <w:szCs w:val="28"/>
         </w:rPr>
-        <w:t>TravelWithUs</w:t>
-      </w:r>
-      <w:proofErr w:type="spellEnd"/>
-      <w:r>
+      </w:pPr>
+    </w:p>
+    <w:p>
+      <w:pPr>
+        <w:bidi w:val="0"/>
+        <w:jc w:val="center"/>
         <w:rPr>
           <w:rFonts w:asciiTheme="majorBidi" w:hAnsiTheme="majorBidi" w:cstheme="majorBidi"/>
           <w:b/>
@@ -202,7 +201,16 @@
           <w:sz w:val="28"/>
           <w:szCs w:val="28"/>
         </w:rPr>
-        <w:t xml:space="preserve"> app</w:t>
+      </w:pPr>
+      <w:r>
+        <w:rPr>
+          <w:rFonts w:asciiTheme="majorBidi" w:hAnsiTheme="majorBidi" w:cstheme="majorBidi"/>
+          <w:b/>
+          <w:bCs/>
+          <w:sz w:val="28"/>
+          <w:szCs w:val="28"/>
+        </w:rPr>
+        <w:t>TravelWithUs app</w:t>
       </w:r>
     </w:p>
     <w:p>
@@ -1002,7 +1010,7 @@
           <w:sz w:val="24"/>
           <w:szCs w:val="24"/>
         </w:rPr>
-        <w:t>TravelWithUsApp</w:t>
+        <w:t>TravelWithUs</w:t>
       </w:r>
       <w:r>
         <w:rPr>
@@ -1044,7 +1052,7 @@
           <w:sz w:val="24"/>
           <w:szCs w:val="24"/>
         </w:rPr>
-        <w:t>TravelWithUsApp</w:t>
+        <w:t>TravelWithUs</w:t>
       </w:r>
       <w:r>
         <w:rPr>
@@ -1097,7 +1105,7 @@
           <w:sz w:val="24"/>
           <w:szCs w:val="24"/>
         </w:rPr>
-        <w:t>TravelWithUsApp</w:t>
+        <w:t>TravelWithUs</w:t>
       </w:r>
       <w:r>
         <w:rPr>
@@ -1115,7 +1123,7 @@
           <w:sz w:val="24"/>
           <w:szCs w:val="24"/>
         </w:rPr>
-        <w:t>TravelWithUsApp</w:t>
+        <w:t>TravelWithUs</w:t>
       </w:r>
       <w:r>
         <w:rPr>
@@ -1204,7 +1212,7 @@
           <w:sz w:val="24"/>
           <w:szCs w:val="24"/>
         </w:rPr>
-        <w:t>TravelWithUsApp</w:t>
+        <w:t>TravelWithUs</w:t>
       </w:r>
       <w:r>
         <w:rPr>
@@ -1243,7 +1251,7 @@
           <w:sz w:val="24"/>
           <w:szCs w:val="24"/>
         </w:rPr>
-        <w:t>TravelWithUsApp</w:t>
+        <w:t>TravelWithUs</w:t>
       </w:r>
       <w:r>
         <w:rPr>
@@ -1274,7 +1282,7 @@
           <w:sz w:val="24"/>
           <w:szCs w:val="24"/>
         </w:rPr>
-        <w:t>TravelWithUsApp</w:t>
+        <w:t>TravelWithUs</w:t>
       </w:r>
       <w:r>
         <w:rPr>
@@ -1301,7 +1309,7 @@
           <w:sz w:val="24"/>
           <w:szCs w:val="24"/>
         </w:rPr>
-        <w:t>TravelWithUsApp</w:t>
+        <w:t>TravelWithUs</w:t>
       </w:r>
       <w:r>
         <w:rPr>
@@ -1361,7 +1369,7 @@
           <w:sz w:val="24"/>
           <w:szCs w:val="24"/>
         </w:rPr>
-        <w:t>TravelWithUsApp</w:t>
+        <w:t>TravelWithUs</w:t>
       </w:r>
       <w:r>
         <w:rPr>
@@ -1379,7 +1387,7 @@
           <w:sz w:val="24"/>
           <w:szCs w:val="24"/>
         </w:rPr>
-        <w:t>TravelWithUsApp</w:t>
+        <w:t>TravelWithUs</w:t>
       </w:r>
       <w:r>
         <w:rPr>
@@ -1475,7 +1483,7 @@
           <w:sz w:val="24"/>
           <w:szCs w:val="24"/>
         </w:rPr>
-        <w:t>TravelWithUsApp</w:t>
+        <w:t>TravelWithUs</w:t>
       </w:r>
       <w:r>
         <w:rPr>
@@ -1539,7 +1547,7 @@
           <w:sz w:val="24"/>
           <w:szCs w:val="24"/>
         </w:rPr>
-        <w:t>TravelWithUsApp</w:t>
+        <w:t>TravelWithUs</w:t>
       </w:r>
       <w:r>
         <w:rPr>
@@ -1624,7 +1632,7 @@
           <w:sz w:val="24"/>
           <w:szCs w:val="24"/>
         </w:rPr>
-        <w:t>TravelWithUsApp</w:t>
+        <w:t>TravelWithUs</w:t>
       </w:r>
       <w:r>
         <w:rPr>
@@ -1741,7 +1749,7 @@
           <w:sz w:val="24"/>
           <w:szCs w:val="24"/>
         </w:rPr>
-        <w:t>TravelWithUsApp</w:t>
+        <w:t>TravelWithUs</w:t>
       </w:r>
       <w:r>
         <w:rPr>
@@ -2204,7 +2212,7 @@
           <w:sz w:val="24"/>
           <w:szCs w:val="24"/>
         </w:rPr>
-        <w:t>TravelWithUsApp</w:t>
+        <w:t>TravelWithUs</w:t>
       </w:r>
       <w:r>
         <w:rPr>
@@ -2480,8 +2488,8 @@
           <w:rFonts w:asciiTheme="majorBidi" w:hAnsiTheme="majorBidi" w:cstheme="majorBidi"/>
           <w:b/>
           <w:bCs/>
-          <w:sz w:val="24"/>
-          <w:szCs w:val="24"/>
+          <w:sz w:val="28"/>
+          <w:szCs w:val="28"/>
           <w:rtl/>
         </w:rPr>
       </w:pPr>
@@ -2490,8 +2498,8 @@
           <w:rFonts w:asciiTheme="majorBidi" w:hAnsiTheme="majorBidi" w:cstheme="majorBidi"/>
           <w:b/>
           <w:bCs/>
-          <w:sz w:val="24"/>
-          <w:szCs w:val="24"/>
+          <w:sz w:val="28"/>
+          <w:szCs w:val="28"/>
         </w:rPr>
         <w:t>2.6 Diagrams</w:t>
       </w:r>
@@ -2549,7 +2557,7 @@
           <w:sz w:val="24"/>
           <w:szCs w:val="24"/>
         </w:rPr>
-        <w:t>TravelWithUsApp</w:t>
+        <w:t>TravelWithUs</w:t>
       </w:r>
       <w:r>
         <w:rPr>
@@ -2739,7 +2747,7 @@
           <w:sz w:val="24"/>
           <w:szCs w:val="24"/>
         </w:rPr>
-        <w:t>TravelWithUsApp</w:t>
+        <w:t>TravelWithUs</w:t>
       </w:r>
       <w:r>
         <w:rPr>
@@ -3000,7 +3008,7 @@
           <w:sz w:val="24"/>
           <w:szCs w:val="24"/>
         </w:rPr>
-        <w:t>TravelWithUsApp</w:t>
+        <w:t>TravelWithUs</w:t>
       </w:r>
       <w:r>
         <w:rPr>
@@ -3180,67 +3188,518 @@
         <w:bidi w:val="0"/>
         <w:rPr>
           <w:rFonts w:asciiTheme="majorBidi" w:hAnsiTheme="majorBidi" w:cstheme="majorBidi"/>
-          <w:b/>
-          <w:bCs/>
-          <w:sz w:val="24"/>
-          <w:szCs w:val="24"/>
-        </w:rPr>
-      </w:pPr>
-      <w:r>
-        <w:rPr>
-          <w:rFonts w:asciiTheme="majorBidi" w:hAnsiTheme="majorBidi" w:cstheme="majorBidi"/>
-          <w:b/>
-          <w:bCs/>
-          <w:sz w:val="24"/>
-          <w:szCs w:val="24"/>
-        </w:rPr>
-        <w:t>2.6.4 Data Flow Diagram (DFD)</w:t>
-      </w:r>
-    </w:p>
-    <w:p>
-      <w:pPr>
-        <w:tabs>
-          <w:tab w:val="left" w:pos="3350"/>
-        </w:tabs>
-        <w:bidi w:val="0"/>
-        <w:rPr>
-          <w:rFonts w:asciiTheme="majorBidi" w:hAnsiTheme="majorBidi" w:cstheme="majorBidi"/>
-          <w:sz w:val="24"/>
-          <w:szCs w:val="24"/>
-        </w:rPr>
-      </w:pPr>
-      <w:r>
-        <w:rPr>
-          <w:rFonts w:asciiTheme="majorBidi" w:hAnsiTheme="majorBidi" w:cstheme="majorBidi"/>
-          <w:sz w:val="24"/>
-          <w:szCs w:val="24"/>
-        </w:rPr>
-        <w:t xml:space="preserve">The Data Flow Diagram (DFD) represents the flow of data within </w:t>
-      </w:r>
-      <w:r>
-        <w:rPr>
-          <w:rFonts w:asciiTheme="majorBidi" w:hAnsiTheme="majorBidi" w:cstheme="majorBidi"/>
-          <w:b/>
-          <w:bCs/>
-          <w:sz w:val="24"/>
-          <w:szCs w:val="24"/>
-        </w:rPr>
-        <w:t>TravelWithUsApp</w:t>
-      </w:r>
-      <w:r>
-        <w:rPr>
-          <w:rFonts w:asciiTheme="majorBidi" w:hAnsiTheme="majorBidi" w:cstheme="majorBidi"/>
-          <w:sz w:val="24"/>
-          <w:szCs w:val="24"/>
-        </w:rPr>
-        <w:t>. It highlights how data moves between the user, the client application, and the backend services. The key data flows include:</w:t>
+          <w:sz w:val="24"/>
+          <w:szCs w:val="24"/>
+        </w:rPr>
+      </w:pPr>
+      <w:r>
+        <w:rPr>
+          <w:rFonts w:asciiTheme="majorBidi" w:hAnsiTheme="majorBidi" w:cstheme="majorBidi"/>
+          <w:sz w:val="24"/>
+          <w:szCs w:val="24"/>
+        </w:rPr>
+        <w:t>This diagram provides an overview of how data is managed, processed, and utilized to deliver a comprehensive and responsive user experience.</w:t>
+      </w:r>
+    </w:p>
+    <w:p>
+      <w:pPr>
+        <w:tabs>
+          <w:tab w:val="left" w:pos="3350"/>
+        </w:tabs>
+        <w:bidi w:val="0"/>
+        <w:rPr>
+          <w:rFonts w:asciiTheme="majorBidi" w:hAnsiTheme="majorBidi" w:cstheme="majorBidi"/>
+          <w:sz w:val="24"/>
+          <w:szCs w:val="24"/>
+        </w:rPr>
+      </w:pPr>
+    </w:p>
+    <w:p>
+      <w:pPr>
+        <w:tabs>
+          <w:tab w:val="left" w:pos="3350"/>
+        </w:tabs>
+        <w:bidi w:val="0"/>
+        <w:rPr>
+          <w:rFonts w:asciiTheme="majorBidi" w:hAnsiTheme="majorBidi" w:cstheme="majorBidi"/>
+          <w:sz w:val="28"/>
+          <w:szCs w:val="28"/>
+        </w:rPr>
+      </w:pPr>
+      <w:r>
+        <w:rPr>
+          <w:rFonts w:asciiTheme="majorBidi" w:hAnsiTheme="majorBidi" w:cstheme="majorBidi"/>
+          <w:b/>
+          <w:sz w:val="28"/>
+          <w:szCs w:val="28"/>
+        </w:rPr>
+        <w:t>2.7 Scenes and Flow</w:t>
+      </w:r>
+    </w:p>
+    <w:p>
+      <w:pPr>
+        <w:tabs>
+          <w:tab w:val="left" w:pos="3350"/>
+        </w:tabs>
+        <w:bidi w:val="0"/>
+        <w:rPr>
+          <w:rFonts w:asciiTheme="majorBidi" w:hAnsiTheme="majorBidi" w:cstheme="majorBidi"/>
+          <w:sz w:val="24"/>
+          <w:szCs w:val="24"/>
+          <w:u w:val="single"/>
+        </w:rPr>
+      </w:pPr>
+      <w:r>
+        <w:rPr>
+          <w:rFonts w:asciiTheme="majorBidi" w:hAnsiTheme="majorBidi" w:cstheme="majorBidi"/>
+          <w:noProof/>
+          <w:sz w:val="24"/>
+          <w:szCs w:val="24"/>
+          <w:u w:val="single"/>
+        </w:rPr>
+        <w:drawing>
+          <wp:anchor distT="0" distB="0" distL="114300" distR="114300" simplePos="0" relativeHeight="251660288" behindDoc="1" locked="0" layoutInCell="1" allowOverlap="1" wp14:anchorId="740590B8" wp14:editId="2E72E5CE">
+            <wp:simplePos x="0" y="0"/>
+            <wp:positionH relativeFrom="margin">
+              <wp:posOffset>-30480</wp:posOffset>
+            </wp:positionH>
+            <wp:positionV relativeFrom="paragraph">
+              <wp:posOffset>209550</wp:posOffset>
+            </wp:positionV>
+            <wp:extent cx="5274310" cy="2380615"/>
+            <wp:effectExtent l="0" t="0" r="2540" b="635"/>
+            <wp:wrapTight wrapText="bothSides">
+              <wp:wrapPolygon edited="0">
+                <wp:start x="0" y="0"/>
+                <wp:lineTo x="0" y="21433"/>
+                <wp:lineTo x="21532" y="21433"/>
+                <wp:lineTo x="21532" y="0"/>
+                <wp:lineTo x="0" y="0"/>
+              </wp:wrapPolygon>
+            </wp:wrapTight>
+            <wp:docPr id="134266247" name="תמונה 1"/>
+            <wp:cNvGraphicFramePr>
+              <a:graphicFrameLocks xmlns:a="http://schemas.openxmlformats.org/drawingml/2006/main" noChangeAspect="1"/>
+            </wp:cNvGraphicFramePr>
+            <a:graphic xmlns:a="http://schemas.openxmlformats.org/drawingml/2006/main">
+              <a:graphicData uri="http://schemas.openxmlformats.org/drawingml/2006/picture">
+                <pic:pic xmlns:pic="http://schemas.openxmlformats.org/drawingml/2006/picture">
+                  <pic:nvPicPr>
+                    <pic:cNvPr id="134266247" name=""/>
+                    <pic:cNvPicPr/>
+                  </pic:nvPicPr>
+                  <pic:blipFill>
+                    <a:blip r:embed="rId12">
+                      <a:extLst>
+                        <a:ext uri="{28A0092B-C50C-407E-A947-70E740481C1C}">
+                          <a14:useLocalDpi xmlns:a14="http://schemas.microsoft.com/office/drawing/2010/main" val="0"/>
+                        </a:ext>
+                      </a:extLst>
+                    </a:blip>
+                    <a:stretch>
+                      <a:fillRect/>
+                    </a:stretch>
+                  </pic:blipFill>
+                  <pic:spPr>
+                    <a:xfrm>
+                      <a:off x="0" y="0"/>
+                      <a:ext cx="5274310" cy="2380615"/>
+                    </a:xfrm>
+                    <a:prstGeom prst="rect">
+                      <a:avLst/>
+                    </a:prstGeom>
+                  </pic:spPr>
+                </pic:pic>
+              </a:graphicData>
+            </a:graphic>
+            <wp14:sizeRelH relativeFrom="page">
+              <wp14:pctWidth>0</wp14:pctWidth>
+            </wp14:sizeRelH>
+            <wp14:sizeRelV relativeFrom="page">
+              <wp14:pctHeight>0</wp14:pctHeight>
+            </wp14:sizeRelV>
+          </wp:anchor>
+        </w:drawing>
+      </w:r>
+      <w:r>
+        <w:rPr>
+          <w:rFonts w:asciiTheme="majorBidi" w:hAnsiTheme="majorBidi" w:cstheme="majorBidi"/>
+          <w:sz w:val="24"/>
+          <w:szCs w:val="24"/>
+          <w:u w:val="single"/>
+        </w:rPr>
+        <w:t>Home screen:</w:t>
+      </w:r>
+    </w:p>
+    <w:p>
+      <w:pPr>
+        <w:tabs>
+          <w:tab w:val="left" w:pos="3350"/>
+        </w:tabs>
+        <w:bidi w:val="0"/>
+        <w:rPr>
+          <w:rFonts w:asciiTheme="majorBidi" w:hAnsiTheme="majorBidi" w:cstheme="majorBidi"/>
+          <w:sz w:val="24"/>
+          <w:szCs w:val="24"/>
+        </w:rPr>
+      </w:pPr>
+      <w:r>
+        <w:rPr>
+          <w:rFonts w:asciiTheme="majorBidi" w:hAnsiTheme="majorBidi" w:cstheme="majorBidi"/>
+          <w:sz w:val="24"/>
+          <w:szCs w:val="24"/>
+        </w:rPr>
+        <w:lastRenderedPageBreak/>
+        <w:t>This is the home screen of the application. If you are already registered, you can enter your login details. If not, there is an option on the same screen to register a new account, allowing the entire process to happen quickly. After logging in, you will be directed to the language selection screen</w:t>
+      </w:r>
+      <w:r>
+        <w:rPr>
+          <w:rFonts w:asciiTheme="majorBidi" w:hAnsiTheme="majorBidi" w:cstheme="majorBidi"/>
+          <w:sz w:val="24"/>
+          <w:szCs w:val="24"/>
+        </w:rPr>
+        <w:t>.</w:t>
+      </w:r>
+    </w:p>
+    <w:p>
+      <w:pPr>
+        <w:tabs>
+          <w:tab w:val="left" w:pos="3350"/>
+        </w:tabs>
+        <w:bidi w:val="0"/>
+        <w:rPr>
+          <w:rFonts w:asciiTheme="majorBidi" w:hAnsiTheme="majorBidi" w:cstheme="majorBidi"/>
+          <w:sz w:val="24"/>
+          <w:szCs w:val="24"/>
+          <w:u w:val="single"/>
+        </w:rPr>
+      </w:pPr>
+    </w:p>
+    <w:p>
+      <w:pPr>
+        <w:tabs>
+          <w:tab w:val="left" w:pos="3350"/>
+        </w:tabs>
+        <w:bidi w:val="0"/>
+        <w:rPr>
+          <w:rFonts w:asciiTheme="majorBidi" w:hAnsiTheme="majorBidi" w:cstheme="majorBidi"/>
+          <w:sz w:val="24"/>
+          <w:szCs w:val="24"/>
+        </w:rPr>
+      </w:pPr>
+      <w:r>
+        <w:rPr>
+          <w:rFonts w:asciiTheme="majorBidi" w:hAnsiTheme="majorBidi" w:cstheme="majorBidi"/>
+          <w:noProof/>
+          <w:sz w:val="24"/>
+          <w:szCs w:val="24"/>
+        </w:rPr>
+        <w:drawing>
+          <wp:anchor distT="0" distB="0" distL="114300" distR="114300" simplePos="0" relativeHeight="251661312" behindDoc="1" locked="0" layoutInCell="1" allowOverlap="1" wp14:anchorId="2B1A864E" wp14:editId="2781A917">
+            <wp:simplePos x="0" y="0"/>
+            <wp:positionH relativeFrom="column">
+              <wp:posOffset>-45720</wp:posOffset>
+            </wp:positionH>
+            <wp:positionV relativeFrom="paragraph">
+              <wp:posOffset>352425</wp:posOffset>
+            </wp:positionV>
+            <wp:extent cx="5274310" cy="2409190"/>
+            <wp:effectExtent l="0" t="0" r="2540" b="0"/>
+            <wp:wrapTight wrapText="bothSides">
+              <wp:wrapPolygon edited="0">
+                <wp:start x="0" y="0"/>
+                <wp:lineTo x="0" y="21349"/>
+                <wp:lineTo x="21532" y="21349"/>
+                <wp:lineTo x="21532" y="0"/>
+                <wp:lineTo x="0" y="0"/>
+              </wp:wrapPolygon>
+            </wp:wrapTight>
+            <wp:docPr id="1025541756" name="תמונה 1"/>
+            <wp:cNvGraphicFramePr>
+              <a:graphicFrameLocks xmlns:a="http://schemas.openxmlformats.org/drawingml/2006/main" noChangeAspect="1"/>
+            </wp:cNvGraphicFramePr>
+            <a:graphic xmlns:a="http://schemas.openxmlformats.org/drawingml/2006/main">
+              <a:graphicData uri="http://schemas.openxmlformats.org/drawingml/2006/picture">
+                <pic:pic xmlns:pic="http://schemas.openxmlformats.org/drawingml/2006/picture">
+                  <pic:nvPicPr>
+                    <pic:cNvPr id="1025541756" name="תמונה 1"/>
+                    <pic:cNvPicPr/>
+                  </pic:nvPicPr>
+                  <pic:blipFill>
+                    <a:blip r:embed="rId13">
+                      <a:extLst>
+                        <a:ext uri="{28A0092B-C50C-407E-A947-70E740481C1C}">
+                          <a14:useLocalDpi xmlns:a14="http://schemas.microsoft.com/office/drawing/2010/main" val="0"/>
+                        </a:ext>
+                      </a:extLst>
+                    </a:blip>
+                    <a:stretch>
+                      <a:fillRect/>
+                    </a:stretch>
+                  </pic:blipFill>
+                  <pic:spPr>
+                    <a:xfrm>
+                      <a:off x="0" y="0"/>
+                      <a:ext cx="5274310" cy="2409190"/>
+                    </a:xfrm>
+                    <a:prstGeom prst="rect">
+                      <a:avLst/>
+                    </a:prstGeom>
+                  </pic:spPr>
+                </pic:pic>
+              </a:graphicData>
+            </a:graphic>
+            <wp14:sizeRelH relativeFrom="page">
+              <wp14:pctWidth>0</wp14:pctWidth>
+            </wp14:sizeRelH>
+            <wp14:sizeRelV relativeFrom="page">
+              <wp14:pctHeight>0</wp14:pctHeight>
+            </wp14:sizeRelV>
+          </wp:anchor>
+        </w:drawing>
+      </w:r>
+      <w:r>
+        <w:rPr>
+          <w:rFonts w:asciiTheme="majorBidi" w:hAnsiTheme="majorBidi" w:cstheme="majorBidi"/>
+          <w:sz w:val="24"/>
+          <w:szCs w:val="24"/>
+          <w:u w:val="single"/>
+        </w:rPr>
+        <w:t>Language selection screen</w:t>
+      </w:r>
+      <w:r>
+        <w:rPr>
+          <w:rFonts w:asciiTheme="majorBidi" w:hAnsiTheme="majorBidi" w:cstheme="majorBidi"/>
+          <w:sz w:val="24"/>
+          <w:szCs w:val="24"/>
+        </w:rPr>
+        <w:t>:</w:t>
+      </w:r>
+    </w:p>
+    <w:p>
+      <w:pPr>
+        <w:tabs>
+          <w:tab w:val="left" w:pos="3350"/>
+        </w:tabs>
+        <w:bidi w:val="0"/>
+        <w:rPr>
+          <w:rFonts w:asciiTheme="majorBidi" w:hAnsiTheme="majorBidi" w:cstheme="majorBidi"/>
+          <w:sz w:val="24"/>
+          <w:szCs w:val="24"/>
+        </w:rPr>
+      </w:pPr>
+    </w:p>
+    <w:p>
+      <w:pPr>
+        <w:tabs>
+          <w:tab w:val="left" w:pos="3350"/>
+        </w:tabs>
+        <w:bidi w:val="0"/>
+        <w:rPr>
+          <w:rFonts w:asciiTheme="majorBidi" w:hAnsiTheme="majorBidi" w:cstheme="majorBidi"/>
+          <w:sz w:val="24"/>
+          <w:szCs w:val="24"/>
+        </w:rPr>
+      </w:pPr>
+      <w:r>
+        <w:rPr>
+          <w:rFonts w:asciiTheme="majorBidi" w:hAnsiTheme="majorBidi" w:cstheme="majorBidi"/>
+          <w:sz w:val="24"/>
+          <w:szCs w:val="24"/>
+        </w:rPr>
+        <w:t>On this screen, you can choose the language you want to focus on. If you select English, you'll be directed to the version of the game that teaches navigation and communication in English. If you choose Spanish, you'll be taken to the version that focuses on teaching Spanish.</w:t>
+      </w:r>
+    </w:p>
+    <w:p>
+      <w:pPr>
+        <w:tabs>
+          <w:tab w:val="left" w:pos="3350"/>
+        </w:tabs>
+        <w:bidi w:val="0"/>
+        <w:rPr>
+          <w:rFonts w:asciiTheme="majorBidi" w:hAnsiTheme="majorBidi" w:cstheme="majorBidi"/>
+          <w:sz w:val="24"/>
+          <w:szCs w:val="24"/>
+          <w:u w:val="single"/>
+        </w:rPr>
+      </w:pPr>
+    </w:p>
+    <w:p>
+      <w:pPr>
+        <w:tabs>
+          <w:tab w:val="left" w:pos="3350"/>
+        </w:tabs>
+        <w:bidi w:val="0"/>
+        <w:rPr>
+          <w:rFonts w:asciiTheme="majorBidi" w:hAnsiTheme="majorBidi" w:cstheme="majorBidi"/>
+          <w:sz w:val="24"/>
+          <w:szCs w:val="24"/>
+        </w:rPr>
+      </w:pPr>
+      <w:r>
+        <w:rPr>
+          <w:rFonts w:asciiTheme="majorBidi" w:hAnsiTheme="majorBidi" w:cstheme="majorBidi"/>
+          <w:noProof/>
+          <w:sz w:val="24"/>
+          <w:szCs w:val="24"/>
+        </w:rPr>
+        <w:drawing>
+          <wp:anchor distT="0" distB="0" distL="114300" distR="114300" simplePos="0" relativeHeight="251662336" behindDoc="1" locked="0" layoutInCell="1" allowOverlap="1" wp14:anchorId="12641584" wp14:editId="2F357050">
+            <wp:simplePos x="0" y="0"/>
+            <wp:positionH relativeFrom="column">
+              <wp:posOffset>-45720</wp:posOffset>
+            </wp:positionH>
+            <wp:positionV relativeFrom="paragraph">
+              <wp:posOffset>286385</wp:posOffset>
+            </wp:positionV>
+            <wp:extent cx="5274310" cy="2377440"/>
+            <wp:effectExtent l="0" t="0" r="2540" b="3810"/>
+            <wp:wrapTight wrapText="bothSides">
+              <wp:wrapPolygon edited="0">
+                <wp:start x="0" y="0"/>
+                <wp:lineTo x="0" y="21462"/>
+                <wp:lineTo x="21532" y="21462"/>
+                <wp:lineTo x="21532" y="0"/>
+                <wp:lineTo x="0" y="0"/>
+              </wp:wrapPolygon>
+            </wp:wrapTight>
+            <wp:docPr id="1725750789" name="תמונה 1" descr="תמונה שמכילה צילום מסך, אומנות קליפיפם, סרט מצויר&#10;&#10;התיאור נוצר באופן אוטומטי"/>
+            <wp:cNvGraphicFramePr>
+              <a:graphicFrameLocks xmlns:a="http://schemas.openxmlformats.org/drawingml/2006/main" noChangeAspect="1"/>
+            </wp:cNvGraphicFramePr>
+            <a:graphic xmlns:a="http://schemas.openxmlformats.org/drawingml/2006/main">
+              <a:graphicData uri="http://schemas.openxmlformats.org/drawingml/2006/picture">
+                <pic:pic xmlns:pic="http://schemas.openxmlformats.org/drawingml/2006/picture">
+                  <pic:nvPicPr>
+                    <pic:cNvPr id="1725750789" name="תמונה 1" descr="תמונה שמכילה צילום מסך, אומנות קליפיפם, סרט מצויר&#10;&#10;התיאור נוצר באופן אוטומטי"/>
+                    <pic:cNvPicPr/>
+                  </pic:nvPicPr>
+                  <pic:blipFill>
+                    <a:blip r:embed="rId14">
+                      <a:extLst>
+                        <a:ext uri="{28A0092B-C50C-407E-A947-70E740481C1C}">
+                          <a14:useLocalDpi xmlns:a14="http://schemas.microsoft.com/office/drawing/2010/main" val="0"/>
+                        </a:ext>
+                      </a:extLst>
+                    </a:blip>
+                    <a:stretch>
+                      <a:fillRect/>
+                    </a:stretch>
+                  </pic:blipFill>
+                  <pic:spPr>
+                    <a:xfrm>
+                      <a:off x="0" y="0"/>
+                      <a:ext cx="5274310" cy="2377440"/>
+                    </a:xfrm>
+                    <a:prstGeom prst="rect">
+                      <a:avLst/>
+                    </a:prstGeom>
+                  </pic:spPr>
+                </pic:pic>
+              </a:graphicData>
+            </a:graphic>
+            <wp14:sizeRelH relativeFrom="page">
+              <wp14:pctWidth>0</wp14:pctWidth>
+            </wp14:sizeRelH>
+            <wp14:sizeRelV relativeFrom="page">
+              <wp14:pctHeight>0</wp14:pctHeight>
+            </wp14:sizeRelV>
+          </wp:anchor>
+        </w:drawing>
+      </w:r>
+      <w:r>
+        <w:rPr>
+          <w:rFonts w:asciiTheme="majorBidi" w:hAnsiTheme="majorBidi" w:cstheme="majorBidi"/>
+          <w:sz w:val="24"/>
+          <w:szCs w:val="24"/>
+          <w:u w:val="single"/>
+        </w:rPr>
+        <w:t>Game screen</w:t>
+      </w:r>
+      <w:r>
+        <w:rPr>
+          <w:rFonts w:asciiTheme="majorBidi" w:hAnsiTheme="majorBidi" w:cstheme="majorBidi"/>
+          <w:sz w:val="24"/>
+          <w:szCs w:val="24"/>
+          <w:u w:val="single"/>
+        </w:rPr>
+        <w:t>:</w:t>
+      </w:r>
+    </w:p>
+    <w:p>
+      <w:pPr>
+        <w:tabs>
+          <w:tab w:val="left" w:pos="3350"/>
+        </w:tabs>
+        <w:bidi w:val="0"/>
+        <w:rPr>
+          <w:rFonts w:asciiTheme="majorBidi" w:hAnsiTheme="majorBidi" w:cstheme="majorBidi"/>
+          <w:sz w:val="24"/>
+          <w:szCs w:val="24"/>
+        </w:rPr>
+      </w:pPr>
+      <w:r>
+        <w:rPr>
+          <w:rFonts w:asciiTheme="majorBidi" w:hAnsiTheme="majorBidi" w:cstheme="majorBidi"/>
+          <w:sz w:val="24"/>
+          <w:szCs w:val="24"/>
+        </w:rPr>
+        <w:t xml:space="preserve">This is the start of the game, where your character is Mario. If you touch a </w:t>
+      </w:r>
+      <w:proofErr w:type="spellStart"/>
+      <w:r>
+        <w:rPr>
+          <w:rFonts w:asciiTheme="majorBidi" w:hAnsiTheme="majorBidi" w:cstheme="majorBidi"/>
+          <w:sz w:val="24"/>
+          <w:szCs w:val="24"/>
+        </w:rPr>
+        <w:t>Goomba</w:t>
+      </w:r>
+      <w:proofErr w:type="spellEnd"/>
+      <w:r>
+        <w:rPr>
+          <w:rFonts w:asciiTheme="majorBidi" w:hAnsiTheme="majorBidi" w:cstheme="majorBidi"/>
+          <w:sz w:val="24"/>
+          <w:szCs w:val="24"/>
+        </w:rPr>
+        <w:t xml:space="preserve"> or a turtle, you will lose a life. On the top left of the screen, you'll see a microphone icon that indicates when you can speak. If there is an 'X' over the microphone, it means it's </w:t>
+      </w:r>
+      <w:r>
+        <w:rPr>
+          <w:rFonts w:asciiTheme="majorBidi" w:hAnsiTheme="majorBidi" w:cstheme="majorBidi"/>
+          <w:sz w:val="24"/>
+          <w:szCs w:val="24"/>
+        </w:rPr>
+        <w:lastRenderedPageBreak/>
+        <w:t>not your turn to speak. Once the 'X' disappears, you can speak. On the top right of the screen, you can see the points you’ve earned in the game.</w:t>
+      </w:r>
+    </w:p>
+    <w:p>
+      <w:pPr>
+        <w:tabs>
+          <w:tab w:val="left" w:pos="3350"/>
+        </w:tabs>
+        <w:bidi w:val="0"/>
+        <w:rPr>
+          <w:rFonts w:asciiTheme="majorBidi" w:hAnsiTheme="majorBidi" w:cstheme="majorBidi"/>
+          <w:sz w:val="24"/>
+          <w:szCs w:val="24"/>
+        </w:rPr>
+      </w:pPr>
+      <w:r>
+        <w:rPr>
+          <w:rFonts w:asciiTheme="majorBidi" w:hAnsiTheme="majorBidi" w:cstheme="majorBidi"/>
+          <w:sz w:val="24"/>
+          <w:szCs w:val="24"/>
+        </w:rPr>
+        <w:t>The point system works as follows:</w:t>
       </w:r>
     </w:p>
     <w:p>
       <w:pPr>
         <w:numPr>
           <w:ilvl w:val="0"/>
-          <w:numId w:val="7"/>
+          <w:numId w:val="8"/>
         </w:numPr>
         <w:tabs>
           <w:tab w:val="left" w:pos="3350"/>
@@ -3255,27 +3714,17 @@
       <w:r>
         <w:rPr>
           <w:rFonts w:asciiTheme="majorBidi" w:hAnsiTheme="majorBidi" w:cstheme="majorBidi"/>
-          <w:b/>
-          <w:bCs/>
-          <w:sz w:val="24"/>
-          <w:szCs w:val="24"/>
-        </w:rPr>
-        <w:t>User Data:</w:t>
-      </w:r>
-      <w:r>
-        <w:rPr>
-          <w:rFonts w:asciiTheme="majorBidi" w:hAnsiTheme="majorBidi" w:cstheme="majorBidi"/>
-          <w:sz w:val="24"/>
-          <w:szCs w:val="24"/>
-        </w:rPr>
-        <w:t xml:space="preserve"> Includes login credentials, progress data, and preferences, which flow between the client and Firebase.</w:t>
+          <w:sz w:val="24"/>
+          <w:szCs w:val="24"/>
+        </w:rPr>
+        <w:t>In the blocks marked with question marks, you may find coins or orange mushrooms. If you hit a coin, you’ll earn one point. If you get an orange mushroom, Mario will grow in size, allowing you to survive your first hit without losing a life.</w:t>
       </w:r>
     </w:p>
     <w:p>
       <w:pPr>
         <w:numPr>
           <w:ilvl w:val="0"/>
-          <w:numId w:val="7"/>
+          <w:numId w:val="8"/>
         </w:numPr>
         <w:tabs>
           <w:tab w:val="left" w:pos="3350"/>
@@ -3290,99 +3739,1502 @@
       <w:r>
         <w:rPr>
           <w:rFonts w:asciiTheme="majorBidi" w:hAnsiTheme="majorBidi" w:cstheme="majorBidi"/>
-          <w:b/>
-          <w:bCs/>
-          <w:sz w:val="24"/>
-          <w:szCs w:val="24"/>
-        </w:rPr>
-        <w:t>Voice Data:</w:t>
-      </w:r>
-      <w:r>
-        <w:rPr>
-          <w:rFonts w:asciiTheme="majorBidi" w:hAnsiTheme="majorBidi" w:cstheme="majorBidi"/>
-          <w:sz w:val="24"/>
-          <w:szCs w:val="24"/>
-        </w:rPr>
-        <w:t xml:space="preserve"> The user's spoken input is transmitted from the client to Google Cloud Speech-to-Text and then the transcribed text flows back to the client.</w:t>
-      </w:r>
-    </w:p>
-    <w:p>
-      <w:pPr>
-        <w:numPr>
-          <w:ilvl w:val="0"/>
-          <w:numId w:val="7"/>
-        </w:numPr>
-        <w:tabs>
-          <w:tab w:val="left" w:pos="3350"/>
-        </w:tabs>
-        <w:bidi w:val="0"/>
-        <w:rPr>
-          <w:rFonts w:asciiTheme="majorBidi" w:hAnsiTheme="majorBidi" w:cstheme="majorBidi"/>
-          <w:sz w:val="24"/>
-          <w:szCs w:val="24"/>
-        </w:rPr>
-      </w:pPr>
-      <w:r>
-        <w:rPr>
-          <w:rFonts w:asciiTheme="majorBidi" w:hAnsiTheme="majorBidi" w:cstheme="majorBidi"/>
-          <w:b/>
-          <w:bCs/>
-          <w:sz w:val="24"/>
-          <w:szCs w:val="24"/>
-        </w:rPr>
-        <w:t>Feedback Data:</w:t>
-      </w:r>
-      <w:r>
-        <w:rPr>
-          <w:rFonts w:asciiTheme="majorBidi" w:hAnsiTheme="majorBidi" w:cstheme="majorBidi"/>
-          <w:sz w:val="24"/>
-          <w:szCs w:val="24"/>
-        </w:rPr>
-        <w:t xml:space="preserve"> Based on the transcribed text and user interactions, feedback data is generated and presented to the user, influencing their learning experience.</w:t>
-      </w:r>
-    </w:p>
-    <w:p>
-      <w:pPr>
-        <w:tabs>
-          <w:tab w:val="left" w:pos="3350"/>
-        </w:tabs>
-        <w:bidi w:val="0"/>
-        <w:rPr>
-          <w:rFonts w:asciiTheme="majorBidi" w:hAnsiTheme="majorBidi" w:cstheme="majorBidi"/>
-          <w:sz w:val="24"/>
-          <w:szCs w:val="24"/>
-        </w:rPr>
-      </w:pPr>
-      <w:r>
-        <w:rPr>
-          <w:rFonts w:asciiTheme="majorBidi" w:hAnsiTheme="majorBidi" w:cstheme="majorBidi"/>
-          <w:sz w:val="24"/>
-          <w:szCs w:val="24"/>
-        </w:rPr>
-        <w:t>This diagram provides an overview of how data is managed, processed, and utilized to deliver a comprehensive and responsive user experience.</w:t>
-      </w:r>
-    </w:p>
-    <w:p>
-      <w:pPr>
-        <w:tabs>
-          <w:tab w:val="left" w:pos="3350"/>
-        </w:tabs>
-        <w:bidi w:val="0"/>
-        <w:rPr>
-          <w:rFonts w:asciiTheme="majorBidi" w:hAnsiTheme="majorBidi" w:cstheme="majorBidi"/>
-          <w:sz w:val="24"/>
-          <w:szCs w:val="24"/>
-        </w:rPr>
-      </w:pPr>
-    </w:p>
-    <w:p>
-      <w:pPr>
-        <w:tabs>
-          <w:tab w:val="left" w:pos="3350"/>
-        </w:tabs>
-        <w:bidi w:val="0"/>
-        <w:rPr>
-          <w:rFonts w:asciiTheme="majorBidi" w:hAnsiTheme="majorBidi" w:cstheme="majorBidi"/>
+          <w:sz w:val="24"/>
+          <w:szCs w:val="24"/>
+        </w:rPr>
+        <w:t>When you reach a character in the game, if you correctly say the required phrase, you will earn five points. If you make a mistake, you will lose one point.</w:t>
+      </w:r>
+    </w:p>
+    <w:p>
+      <w:pPr>
+        <w:tabs>
+          <w:tab w:val="left" w:pos="3350"/>
+        </w:tabs>
+        <w:bidi w:val="0"/>
+        <w:rPr>
+          <w:rFonts w:asciiTheme="majorBidi" w:hAnsiTheme="majorBidi" w:cstheme="majorBidi"/>
+          <w:sz w:val="24"/>
+          <w:szCs w:val="24"/>
+        </w:rPr>
+      </w:pPr>
+      <w:r>
+        <w:rPr>
+          <w:rFonts w:asciiTheme="majorBidi" w:hAnsiTheme="majorBidi" w:cstheme="majorBidi"/>
+          <w:sz w:val="24"/>
+          <w:szCs w:val="24"/>
+        </w:rPr>
+        <w:t>The game is controlled using the arrow keys to move left or right, and you can jump by pressing the spacebar</w:t>
+      </w:r>
+      <w:r>
+        <w:rPr>
+          <w:rFonts w:asciiTheme="majorBidi" w:hAnsiTheme="majorBidi" w:cstheme="majorBidi"/>
+          <w:sz w:val="24"/>
+          <w:szCs w:val="24"/>
+        </w:rPr>
+        <w:t>.</w:t>
+      </w:r>
+    </w:p>
+    <w:p>
+      <w:pPr>
+        <w:tabs>
+          <w:tab w:val="left" w:pos="3350"/>
+        </w:tabs>
+        <w:bidi w:val="0"/>
+        <w:rPr>
+          <w:rFonts w:asciiTheme="majorBidi" w:hAnsiTheme="majorBidi" w:cstheme="majorBidi"/>
+          <w:sz w:val="24"/>
+          <w:szCs w:val="24"/>
+        </w:rPr>
+      </w:pPr>
+    </w:p>
+    <w:p>
+      <w:pPr>
+        <w:tabs>
+          <w:tab w:val="left" w:pos="3350"/>
+        </w:tabs>
+        <w:bidi w:val="0"/>
+        <w:rPr>
+          <w:rFonts w:asciiTheme="majorBidi" w:hAnsiTheme="majorBidi" w:cstheme="majorBidi"/>
+          <w:sz w:val="24"/>
+          <w:szCs w:val="24"/>
+        </w:rPr>
+      </w:pPr>
+      <w:bookmarkStart w:id="0" w:name="_Hlk175386316"/>
+      <w:r>
+        <w:rPr>
+          <w:rFonts w:asciiTheme="majorBidi" w:hAnsiTheme="majorBidi" w:cstheme="majorBidi"/>
+          <w:sz w:val="24"/>
+          <w:szCs w:val="24"/>
+          <w:u w:val="single"/>
+        </w:rPr>
+        <w:t xml:space="preserve">Game </w:t>
+      </w:r>
+      <w:r>
+        <w:rPr>
+          <w:rFonts w:asciiTheme="majorBidi" w:hAnsiTheme="majorBidi" w:cstheme="majorBidi"/>
+          <w:sz w:val="24"/>
+          <w:szCs w:val="24"/>
+          <w:u w:val="single"/>
+        </w:rPr>
+        <w:t>screen</w:t>
+      </w:r>
+      <w:r>
+        <w:rPr>
+          <w:rFonts w:asciiTheme="majorBidi" w:hAnsiTheme="majorBidi" w:cstheme="majorBidi"/>
+          <w:sz w:val="24"/>
+          <w:szCs w:val="24"/>
+          <w:u w:val="single"/>
+        </w:rPr>
+        <w:t>-</w:t>
+      </w:r>
+      <w:r>
+        <w:rPr>
+          <w:rFonts w:asciiTheme="majorBidi" w:hAnsiTheme="majorBidi" w:cstheme="majorBidi"/>
+          <w:sz w:val="24"/>
+          <w:szCs w:val="24"/>
+          <w:u w:val="single"/>
+        </w:rPr>
+        <w:t>English language selection</w:t>
+      </w:r>
+      <w:r>
+        <w:rPr>
+          <w:u w:val="single"/>
+        </w:rPr>
+        <w:t xml:space="preserve"> </w:t>
+      </w:r>
+      <w:r>
+        <w:rPr>
+          <w:rFonts w:asciiTheme="majorBidi" w:hAnsiTheme="majorBidi" w:cstheme="majorBidi"/>
+          <w:noProof/>
+          <w:sz w:val="24"/>
+          <w:szCs w:val="24"/>
+          <w:u w:val="single"/>
+        </w:rPr>
+        <w:t>encounter a character</w:t>
+      </w:r>
+      <w:r>
+        <w:rPr>
+          <w:rFonts w:asciiTheme="majorBidi" w:hAnsiTheme="majorBidi" w:cstheme="majorBidi"/>
+          <w:noProof/>
+          <w:sz w:val="24"/>
+          <w:szCs w:val="24"/>
+        </w:rPr>
+        <w:t>:</w:t>
+      </w:r>
+    </w:p>
+    <w:bookmarkEnd w:id="0"/>
+    <w:p>
+      <w:pPr>
+        <w:tabs>
+          <w:tab w:val="left" w:pos="3350"/>
+        </w:tabs>
+        <w:bidi w:val="0"/>
+        <w:rPr>
+          <w:rFonts w:asciiTheme="majorBidi" w:hAnsiTheme="majorBidi" w:cstheme="majorBidi"/>
+          <w:sz w:val="24"/>
+          <w:szCs w:val="24"/>
+        </w:rPr>
+      </w:pPr>
+      <w:r>
+        <w:rPr>
+          <w:rFonts w:asciiTheme="majorBidi" w:hAnsiTheme="majorBidi" w:cstheme="majorBidi"/>
+          <w:noProof/>
+          <w:sz w:val="24"/>
+          <w:szCs w:val="24"/>
+        </w:rPr>
+        <w:drawing>
+          <wp:anchor distT="0" distB="0" distL="114300" distR="114300" simplePos="0" relativeHeight="251663360" behindDoc="1" locked="0" layoutInCell="1" allowOverlap="1" wp14:anchorId="021ABAA5" wp14:editId="091248E6">
+            <wp:simplePos x="0" y="0"/>
+            <wp:positionH relativeFrom="margin">
+              <wp:posOffset>35560</wp:posOffset>
+            </wp:positionH>
+            <wp:positionV relativeFrom="paragraph">
+              <wp:posOffset>335280</wp:posOffset>
+            </wp:positionV>
+            <wp:extent cx="5274310" cy="2404745"/>
+            <wp:effectExtent l="0" t="0" r="2540" b="0"/>
+            <wp:wrapTight wrapText="bothSides">
+              <wp:wrapPolygon edited="0">
+                <wp:start x="0" y="0"/>
+                <wp:lineTo x="0" y="21389"/>
+                <wp:lineTo x="21532" y="21389"/>
+                <wp:lineTo x="21532" y="0"/>
+                <wp:lineTo x="0" y="0"/>
+              </wp:wrapPolygon>
+            </wp:wrapTight>
+            <wp:docPr id="509369043" name="תמונה 1" descr="תמונה שמכילה צילום מסך, טקסט, סרט מצויר, אנימציה&#10;&#10;התיאור נוצר באופן אוטומטי"/>
+            <wp:cNvGraphicFramePr>
+              <a:graphicFrameLocks xmlns:a="http://schemas.openxmlformats.org/drawingml/2006/main" noChangeAspect="1"/>
+            </wp:cNvGraphicFramePr>
+            <a:graphic xmlns:a="http://schemas.openxmlformats.org/drawingml/2006/main">
+              <a:graphicData uri="http://schemas.openxmlformats.org/drawingml/2006/picture">
+                <pic:pic xmlns:pic="http://schemas.openxmlformats.org/drawingml/2006/picture">
+                  <pic:nvPicPr>
+                    <pic:cNvPr id="509369043" name="תמונה 1" descr="תמונה שמכילה צילום מסך, טקסט, סרט מצויר, אנימציה&#10;&#10;התיאור נוצר באופן אוטומטי"/>
+                    <pic:cNvPicPr/>
+                  </pic:nvPicPr>
+                  <pic:blipFill>
+                    <a:blip r:embed="rId15">
+                      <a:extLst>
+                        <a:ext uri="{28A0092B-C50C-407E-A947-70E740481C1C}">
+                          <a14:useLocalDpi xmlns:a14="http://schemas.microsoft.com/office/drawing/2010/main" val="0"/>
+                        </a:ext>
+                      </a:extLst>
+                    </a:blip>
+                    <a:stretch>
+                      <a:fillRect/>
+                    </a:stretch>
+                  </pic:blipFill>
+                  <pic:spPr>
+                    <a:xfrm>
+                      <a:off x="0" y="0"/>
+                      <a:ext cx="5274310" cy="2404745"/>
+                    </a:xfrm>
+                    <a:prstGeom prst="rect">
+                      <a:avLst/>
+                    </a:prstGeom>
+                  </pic:spPr>
+                </pic:pic>
+              </a:graphicData>
+            </a:graphic>
+            <wp14:sizeRelH relativeFrom="page">
+              <wp14:pctWidth>0</wp14:pctWidth>
+            </wp14:sizeRelH>
+            <wp14:sizeRelV relativeFrom="page">
+              <wp14:pctHeight>0</wp14:pctHeight>
+            </wp14:sizeRelV>
+          </wp:anchor>
+        </w:drawing>
+      </w:r>
+      <w:r>
+        <w:rPr>
+          <w:rFonts w:asciiTheme="majorBidi" w:hAnsiTheme="majorBidi" w:cstheme="majorBidi"/>
+          <w:sz w:val="24"/>
+          <w:szCs w:val="24"/>
+        </w:rPr>
+        <w:t>1</w:t>
+      </w:r>
+    </w:p>
+    <w:p>
+      <w:pPr>
+        <w:tabs>
+          <w:tab w:val="left" w:pos="3350"/>
+        </w:tabs>
+        <w:bidi w:val="0"/>
+        <w:rPr>
+          <w:rFonts w:asciiTheme="majorBidi" w:hAnsiTheme="majorBidi" w:cstheme="majorBidi"/>
+          <w:b/>
+          <w:bCs/>
+          <w:sz w:val="24"/>
+          <w:szCs w:val="24"/>
+        </w:rPr>
+      </w:pPr>
+      <w:r>
+        <w:rPr>
+          <w:rFonts w:asciiTheme="majorBidi" w:hAnsiTheme="majorBidi" w:cstheme="majorBidi"/>
+          <w:sz w:val="24"/>
+          <w:szCs w:val="24"/>
+        </w:rPr>
+        <w:t>When you touch a character, a dialogue screen will appear where the character will speak and ask you a question. On this screen, you’ll see the sentence you need to say. You’ll know it’s your turn to speak when the microphone icon in the top left corner appears without the 'X'.</w:t>
+      </w:r>
+    </w:p>
+    <w:p>
+      <w:pPr>
+        <w:tabs>
+          <w:tab w:val="left" w:pos="3350"/>
+        </w:tabs>
+        <w:bidi w:val="0"/>
+        <w:rPr>
+          <w:rFonts w:asciiTheme="majorBidi" w:hAnsiTheme="majorBidi" w:cstheme="majorBidi"/>
+          <w:b/>
+          <w:bCs/>
+          <w:sz w:val="24"/>
+          <w:szCs w:val="24"/>
+        </w:rPr>
+      </w:pPr>
+    </w:p>
+    <w:p>
+      <w:pPr>
+        <w:tabs>
+          <w:tab w:val="left" w:pos="3350"/>
+        </w:tabs>
+        <w:bidi w:val="0"/>
+        <w:rPr>
+          <w:rFonts w:asciiTheme="majorBidi" w:hAnsiTheme="majorBidi" w:cstheme="majorBidi"/>
+          <w:sz w:val="24"/>
+          <w:szCs w:val="24"/>
+        </w:rPr>
+      </w:pPr>
+      <w:r>
+        <w:rPr>
+          <w:rFonts w:asciiTheme="majorBidi" w:hAnsiTheme="majorBidi" w:cstheme="majorBidi"/>
+          <w:noProof/>
+          <w:sz w:val="24"/>
+          <w:szCs w:val="24"/>
+        </w:rPr>
+        <w:lastRenderedPageBreak/>
+        <w:drawing>
+          <wp:anchor distT="0" distB="0" distL="114300" distR="114300" simplePos="0" relativeHeight="251664384" behindDoc="1" locked="0" layoutInCell="1" allowOverlap="1" wp14:anchorId="3D8B273B" wp14:editId="3E15A62F">
+            <wp:simplePos x="0" y="0"/>
+            <wp:positionH relativeFrom="margin">
+              <wp:align>left</wp:align>
+            </wp:positionH>
+            <wp:positionV relativeFrom="paragraph">
+              <wp:posOffset>281940</wp:posOffset>
+            </wp:positionV>
+            <wp:extent cx="5274310" cy="2392045"/>
+            <wp:effectExtent l="0" t="0" r="2540" b="8255"/>
+            <wp:wrapTight wrapText="bothSides">
+              <wp:wrapPolygon edited="0">
+                <wp:start x="0" y="0"/>
+                <wp:lineTo x="0" y="21503"/>
+                <wp:lineTo x="21532" y="21503"/>
+                <wp:lineTo x="21532" y="0"/>
+                <wp:lineTo x="0" y="0"/>
+              </wp:wrapPolygon>
+            </wp:wrapTight>
+            <wp:docPr id="1658923653" name="תמונה 1" descr="תמונה שמכילה צילום מסך, טקסט, אנימציה, סרט מצויר&#10;&#10;התיאור נוצר באופן אוטומטי"/>
+            <wp:cNvGraphicFramePr>
+              <a:graphicFrameLocks xmlns:a="http://schemas.openxmlformats.org/drawingml/2006/main" noChangeAspect="1"/>
+            </wp:cNvGraphicFramePr>
+            <a:graphic xmlns:a="http://schemas.openxmlformats.org/drawingml/2006/main">
+              <a:graphicData uri="http://schemas.openxmlformats.org/drawingml/2006/picture">
+                <pic:pic xmlns:pic="http://schemas.openxmlformats.org/drawingml/2006/picture">
+                  <pic:nvPicPr>
+                    <pic:cNvPr id="1658923653" name="תמונה 1" descr="תמונה שמכילה צילום מסך, טקסט, אנימציה, סרט מצויר&#10;&#10;התיאור נוצר באופן אוטומטי"/>
+                    <pic:cNvPicPr/>
+                  </pic:nvPicPr>
+                  <pic:blipFill>
+                    <a:blip r:embed="rId16">
+                      <a:extLst>
+                        <a:ext uri="{28A0092B-C50C-407E-A947-70E740481C1C}">
+                          <a14:useLocalDpi xmlns:a14="http://schemas.microsoft.com/office/drawing/2010/main" val="0"/>
+                        </a:ext>
+                      </a:extLst>
+                    </a:blip>
+                    <a:stretch>
+                      <a:fillRect/>
+                    </a:stretch>
+                  </pic:blipFill>
+                  <pic:spPr>
+                    <a:xfrm>
+                      <a:off x="0" y="0"/>
+                      <a:ext cx="5274310" cy="2392045"/>
+                    </a:xfrm>
+                    <a:prstGeom prst="rect">
+                      <a:avLst/>
+                    </a:prstGeom>
+                  </pic:spPr>
+                </pic:pic>
+              </a:graphicData>
+            </a:graphic>
+            <wp14:sizeRelH relativeFrom="page">
+              <wp14:pctWidth>0</wp14:pctWidth>
+            </wp14:sizeRelH>
+            <wp14:sizeRelV relativeFrom="page">
+              <wp14:pctHeight>0</wp14:pctHeight>
+            </wp14:sizeRelV>
+          </wp:anchor>
+        </w:drawing>
+      </w:r>
+      <w:r>
+        <w:rPr>
+          <w:rFonts w:asciiTheme="majorBidi" w:hAnsiTheme="majorBidi" w:cstheme="majorBidi"/>
+          <w:sz w:val="24"/>
+          <w:szCs w:val="24"/>
+        </w:rPr>
+        <w:t>2</w:t>
+      </w:r>
+    </w:p>
+    <w:p>
+      <w:pPr>
+        <w:bidi w:val="0"/>
+        <w:rPr>
+          <w:rFonts w:asciiTheme="majorBidi" w:hAnsiTheme="majorBidi" w:cstheme="majorBidi"/>
+          <w:sz w:val="24"/>
+          <w:szCs w:val="24"/>
+        </w:rPr>
+      </w:pPr>
+      <w:r>
+        <w:rPr>
+          <w:rFonts w:asciiTheme="majorBidi" w:hAnsiTheme="majorBidi" w:cstheme="majorBidi"/>
+          <w:sz w:val="24"/>
+          <w:szCs w:val="24"/>
+        </w:rPr>
+        <w:t xml:space="preserve">If you make a mistake, you will lose points, and in addition, the dialogue window will display your accuracy percentage so you can see how well you’re doing. </w:t>
+      </w:r>
+      <w:proofErr w:type="gramStart"/>
+      <w:r>
+        <w:rPr>
+          <w:rFonts w:asciiTheme="majorBidi" w:hAnsiTheme="majorBidi" w:cstheme="majorBidi"/>
+          <w:sz w:val="24"/>
+          <w:szCs w:val="24"/>
+        </w:rPr>
+        <w:t>As long as</w:t>
+      </w:r>
+      <w:proofErr w:type="gramEnd"/>
+      <w:r>
+        <w:rPr>
+          <w:rFonts w:asciiTheme="majorBidi" w:hAnsiTheme="majorBidi" w:cstheme="majorBidi"/>
+          <w:sz w:val="24"/>
+          <w:szCs w:val="24"/>
+        </w:rPr>
+        <w:t xml:space="preserve"> you’ve made a mistake, you’ll always have the chance to encounter the character again and try to improve. However, once you move forward in the game and the screen passes the character, you won’t be able to go back.</w:t>
+      </w:r>
+    </w:p>
+    <w:p>
+      <w:pPr>
+        <w:bidi w:val="0"/>
+        <w:rPr>
+          <w:rFonts w:asciiTheme="majorBidi" w:hAnsiTheme="majorBidi" w:cstheme="majorBidi"/>
+          <w:sz w:val="24"/>
+          <w:szCs w:val="24"/>
+        </w:rPr>
+      </w:pPr>
+    </w:p>
+    <w:p>
+      <w:pPr>
+        <w:bidi w:val="0"/>
+        <w:rPr>
+          <w:rFonts w:asciiTheme="majorBidi" w:hAnsiTheme="majorBidi" w:cstheme="majorBidi"/>
+          <w:sz w:val="24"/>
+          <w:szCs w:val="24"/>
+          <w:rtl/>
+        </w:rPr>
+      </w:pPr>
+      <w:r>
+        <w:rPr>
+          <w:rFonts w:asciiTheme="majorBidi" w:hAnsiTheme="majorBidi" w:cstheme="majorBidi"/>
+          <w:b/>
+          <w:bCs/>
+          <w:noProof/>
+          <w:sz w:val="24"/>
+          <w:szCs w:val="24"/>
+        </w:rPr>
+        <w:drawing>
+          <wp:anchor distT="0" distB="0" distL="114300" distR="114300" simplePos="0" relativeHeight="251665408" behindDoc="1" locked="0" layoutInCell="1" allowOverlap="1" wp14:anchorId="61CB7193" wp14:editId="18C969F5">
+            <wp:simplePos x="0" y="0"/>
+            <wp:positionH relativeFrom="margin">
+              <wp:align>left</wp:align>
+            </wp:positionH>
+            <wp:positionV relativeFrom="paragraph">
+              <wp:posOffset>346710</wp:posOffset>
+            </wp:positionV>
+            <wp:extent cx="5274310" cy="2393315"/>
+            <wp:effectExtent l="0" t="0" r="2540" b="6985"/>
+            <wp:wrapTight wrapText="bothSides">
+              <wp:wrapPolygon edited="0">
+                <wp:start x="0" y="0"/>
+                <wp:lineTo x="0" y="21491"/>
+                <wp:lineTo x="21532" y="21491"/>
+                <wp:lineTo x="21532" y="0"/>
+                <wp:lineTo x="0" y="0"/>
+              </wp:wrapPolygon>
+            </wp:wrapTight>
+            <wp:docPr id="1023030304" name="תמונה 1" descr="תמונה שמכילה צילום מסך, סרט מצויר, אנימציה, תוכנה גרפית&#10;&#10;התיאור נוצר באופן אוטומטי"/>
+            <wp:cNvGraphicFramePr>
+              <a:graphicFrameLocks xmlns:a="http://schemas.openxmlformats.org/drawingml/2006/main" noChangeAspect="1"/>
+            </wp:cNvGraphicFramePr>
+            <a:graphic xmlns:a="http://schemas.openxmlformats.org/drawingml/2006/main">
+              <a:graphicData uri="http://schemas.openxmlformats.org/drawingml/2006/picture">
+                <pic:pic xmlns:pic="http://schemas.openxmlformats.org/drawingml/2006/picture">
+                  <pic:nvPicPr>
+                    <pic:cNvPr id="1023030304" name="תמונה 1" descr="תמונה שמכילה צילום מסך, סרט מצויר, אנימציה, תוכנה גרפית&#10;&#10;התיאור נוצר באופן אוטומטי"/>
+                    <pic:cNvPicPr/>
+                  </pic:nvPicPr>
+                  <pic:blipFill>
+                    <a:blip r:embed="rId17">
+                      <a:extLst>
+                        <a:ext uri="{28A0092B-C50C-407E-A947-70E740481C1C}">
+                          <a14:useLocalDpi xmlns:a14="http://schemas.microsoft.com/office/drawing/2010/main" val="0"/>
+                        </a:ext>
+                      </a:extLst>
+                    </a:blip>
+                    <a:stretch>
+                      <a:fillRect/>
+                    </a:stretch>
+                  </pic:blipFill>
+                  <pic:spPr>
+                    <a:xfrm>
+                      <a:off x="0" y="0"/>
+                      <a:ext cx="5274310" cy="2393315"/>
+                    </a:xfrm>
+                    <a:prstGeom prst="rect">
+                      <a:avLst/>
+                    </a:prstGeom>
+                  </pic:spPr>
+                </pic:pic>
+              </a:graphicData>
+            </a:graphic>
+            <wp14:sizeRelH relativeFrom="page">
+              <wp14:pctWidth>0</wp14:pctWidth>
+            </wp14:sizeRelH>
+            <wp14:sizeRelV relativeFrom="page">
+              <wp14:pctHeight>0</wp14:pctHeight>
+            </wp14:sizeRelV>
+          </wp:anchor>
+        </w:drawing>
+      </w:r>
+      <w:r>
+        <w:rPr>
+          <w:rFonts w:asciiTheme="majorBidi" w:hAnsiTheme="majorBidi" w:cstheme="majorBidi"/>
+          <w:sz w:val="24"/>
+          <w:szCs w:val="24"/>
+        </w:rPr>
+        <w:t>3</w:t>
+      </w:r>
+    </w:p>
+    <w:p>
+      <w:pPr>
+        <w:bidi w:val="0"/>
+        <w:rPr>
+          <w:rFonts w:asciiTheme="majorBidi" w:hAnsiTheme="majorBidi" w:cstheme="majorBidi"/>
+          <w:sz w:val="24"/>
+          <w:szCs w:val="24"/>
+          <w:rtl/>
+        </w:rPr>
+      </w:pPr>
+    </w:p>
+    <w:p>
+      <w:pPr>
+        <w:bidi w:val="0"/>
+        <w:rPr>
+          <w:rFonts w:asciiTheme="majorBidi" w:hAnsiTheme="majorBidi" w:cstheme="majorBidi"/>
+          <w:sz w:val="24"/>
+          <w:szCs w:val="24"/>
+          <w:rtl/>
+        </w:rPr>
+      </w:pPr>
+      <w:r>
+        <w:rPr>
+          <w:rFonts w:asciiTheme="majorBidi" w:hAnsiTheme="majorBidi" w:cstheme="majorBidi"/>
+          <w:sz w:val="24"/>
+          <w:szCs w:val="24"/>
+        </w:rPr>
+        <w:t>When you answer correctly, the character will acknowledge your success by speaking to you and confirming that you got it right. The dialogue screen will also display a message indicating that you succeeded. In this case, if you encounter the character again, you won’t earn additional points for repeating the interaction</w:t>
+      </w:r>
+      <w:r>
+        <w:rPr>
+          <w:rFonts w:asciiTheme="majorBidi" w:hAnsiTheme="majorBidi" w:cstheme="majorBidi"/>
+          <w:sz w:val="24"/>
+          <w:szCs w:val="24"/>
+        </w:rPr>
+        <w:t>.</w:t>
+      </w:r>
+    </w:p>
+    <w:p>
+      <w:pPr>
+        <w:bidi w:val="0"/>
+        <w:rPr>
+          <w:rFonts w:asciiTheme="majorBidi" w:hAnsiTheme="majorBidi" w:cstheme="majorBidi"/>
+          <w:sz w:val="24"/>
+          <w:szCs w:val="24"/>
+          <w:rtl/>
+        </w:rPr>
+      </w:pPr>
+    </w:p>
+    <w:p>
+      <w:pPr>
+        <w:bidi w:val="0"/>
+        <w:rPr>
+          <w:rFonts w:asciiTheme="majorBidi" w:hAnsiTheme="majorBidi" w:cstheme="majorBidi"/>
+          <w:sz w:val="24"/>
+          <w:szCs w:val="24"/>
+          <w:rtl/>
+        </w:rPr>
+      </w:pPr>
+    </w:p>
+    <w:p>
+      <w:pPr>
+        <w:bidi w:val="0"/>
+        <w:rPr>
+          <w:rFonts w:asciiTheme="majorBidi" w:hAnsiTheme="majorBidi" w:cstheme="majorBidi"/>
+          <w:sz w:val="24"/>
+          <w:szCs w:val="24"/>
+          <w:rtl/>
+        </w:rPr>
+      </w:pPr>
+    </w:p>
+    <w:p>
+      <w:pPr>
+        <w:bidi w:val="0"/>
+        <w:rPr>
+          <w:rFonts w:asciiTheme="majorBidi" w:hAnsiTheme="majorBidi" w:cstheme="majorBidi"/>
+          <w:sz w:val="24"/>
+          <w:szCs w:val="24"/>
+        </w:rPr>
+      </w:pPr>
+      <w:r>
+        <w:rPr>
+          <w:rFonts w:asciiTheme="majorBidi" w:hAnsiTheme="majorBidi" w:cstheme="majorBidi"/>
+          <w:sz w:val="24"/>
+          <w:szCs w:val="24"/>
+          <w:u w:val="single"/>
+        </w:rPr>
+        <w:lastRenderedPageBreak/>
+        <w:t>Game screen-</w:t>
+      </w:r>
+      <w:r>
+        <w:rPr>
+          <w:rFonts w:asciiTheme="majorBidi" w:hAnsiTheme="majorBidi" w:cstheme="majorBidi"/>
+          <w:sz w:val="24"/>
+          <w:szCs w:val="24"/>
+          <w:u w:val="single"/>
+        </w:rPr>
+        <w:t>Spanish</w:t>
+      </w:r>
+      <w:r>
+        <w:rPr>
+          <w:rFonts w:asciiTheme="majorBidi" w:hAnsiTheme="majorBidi" w:cstheme="majorBidi"/>
+          <w:sz w:val="24"/>
+          <w:szCs w:val="24"/>
+          <w:u w:val="single"/>
+        </w:rPr>
+        <w:t xml:space="preserve"> language selection encounter a character</w:t>
+      </w:r>
+      <w:r>
+        <w:rPr>
+          <w:rFonts w:asciiTheme="majorBidi" w:hAnsiTheme="majorBidi" w:cstheme="majorBidi"/>
+          <w:sz w:val="24"/>
+          <w:szCs w:val="24"/>
+        </w:rPr>
+        <w:t>:</w:t>
+      </w:r>
+    </w:p>
+    <w:p>
+      <w:pPr>
+        <w:bidi w:val="0"/>
+        <w:rPr>
+          <w:rFonts w:asciiTheme="majorBidi" w:hAnsiTheme="majorBidi" w:cstheme="majorBidi"/>
+          <w:sz w:val="24"/>
+          <w:szCs w:val="24"/>
+        </w:rPr>
+      </w:pPr>
+      <w:r>
+        <w:rPr>
+          <w:rFonts w:asciiTheme="majorBidi" w:hAnsiTheme="majorBidi" w:cstheme="majorBidi"/>
+          <w:sz w:val="24"/>
+          <w:szCs w:val="24"/>
+        </w:rPr>
+        <w:t xml:space="preserve">In the Spanish world, the characters are the same, </w:t>
+      </w:r>
+      <w:r>
+        <w:rPr>
+          <w:rFonts w:asciiTheme="majorBidi" w:hAnsiTheme="majorBidi" w:cstheme="majorBidi"/>
+          <w:sz w:val="24"/>
+          <w:szCs w:val="24"/>
+        </w:rPr>
+        <w:t>we</w:t>
+      </w:r>
+      <w:r>
+        <w:rPr>
+          <w:rFonts w:asciiTheme="majorBidi" w:hAnsiTheme="majorBidi" w:cstheme="majorBidi"/>
+          <w:sz w:val="24"/>
+          <w:szCs w:val="24"/>
+        </w:rPr>
+        <w:t xml:space="preserve"> provided additional examples with more characters to illustrate the gameplay. The main difference is the language. The interactions, rules, and structure remain consistent, but all dialogues and prompts are in Spanish, offering a tailored experience to help you practice and improve your Spanish language skills.</w:t>
+      </w:r>
+    </w:p>
+    <w:p>
+      <w:pPr>
+        <w:bidi w:val="0"/>
+        <w:rPr>
+          <w:rFonts w:asciiTheme="majorBidi" w:hAnsiTheme="majorBidi" w:cstheme="majorBidi"/>
+          <w:sz w:val="24"/>
+          <w:szCs w:val="24"/>
+          <w:u w:val="single"/>
+        </w:rPr>
+      </w:pPr>
+      <w:r>
+        <w:rPr>
+          <w:rFonts w:asciiTheme="majorBidi" w:hAnsiTheme="majorBidi" w:cstheme="majorBidi"/>
+          <w:sz w:val="24"/>
+          <w:szCs w:val="24"/>
+          <w:u w:val="single"/>
+          <w:lang w:val="en"/>
+        </w:rPr>
+        <w:t>Examples:</w:t>
+      </w:r>
+    </w:p>
+    <w:p>
+      <w:pPr>
+        <w:bidi w:val="0"/>
+        <w:rPr>
+          <w:rFonts w:asciiTheme="majorBidi" w:hAnsiTheme="majorBidi" w:cstheme="majorBidi"/>
+          <w:sz w:val="24"/>
+          <w:szCs w:val="24"/>
+        </w:rPr>
+      </w:pPr>
+      <w:r>
+        <w:rPr>
+          <w:rFonts w:asciiTheme="majorBidi" w:hAnsiTheme="majorBidi" w:cstheme="majorBidi"/>
+          <w:b/>
+          <w:bCs/>
+          <w:noProof/>
+          <w:sz w:val="24"/>
+          <w:szCs w:val="24"/>
+        </w:rPr>
+        <w:drawing>
+          <wp:anchor distT="0" distB="0" distL="114300" distR="114300" simplePos="0" relativeHeight="251666432" behindDoc="1" locked="0" layoutInCell="1" allowOverlap="1" wp14:anchorId="736D1AFC" wp14:editId="731CDCB2">
+            <wp:simplePos x="0" y="0"/>
+            <wp:positionH relativeFrom="margin">
+              <wp:align>left</wp:align>
+            </wp:positionH>
+            <wp:positionV relativeFrom="paragraph">
+              <wp:posOffset>303530</wp:posOffset>
+            </wp:positionV>
+            <wp:extent cx="5274310" cy="2400300"/>
+            <wp:effectExtent l="0" t="0" r="2540" b="0"/>
+            <wp:wrapTight wrapText="bothSides">
+              <wp:wrapPolygon edited="0">
+                <wp:start x="0" y="0"/>
+                <wp:lineTo x="0" y="21429"/>
+                <wp:lineTo x="21532" y="21429"/>
+                <wp:lineTo x="21532" y="0"/>
+                <wp:lineTo x="0" y="0"/>
+              </wp:wrapPolygon>
+            </wp:wrapTight>
+            <wp:docPr id="858244887" name="תמונה 1"/>
+            <wp:cNvGraphicFramePr>
+              <a:graphicFrameLocks xmlns:a="http://schemas.openxmlformats.org/drawingml/2006/main" noChangeAspect="1"/>
+            </wp:cNvGraphicFramePr>
+            <a:graphic xmlns:a="http://schemas.openxmlformats.org/drawingml/2006/main">
+              <a:graphicData uri="http://schemas.openxmlformats.org/drawingml/2006/picture">
+                <pic:pic xmlns:pic="http://schemas.openxmlformats.org/drawingml/2006/picture">
+                  <pic:nvPicPr>
+                    <pic:cNvPr id="858244887" name=""/>
+                    <pic:cNvPicPr/>
+                  </pic:nvPicPr>
+                  <pic:blipFill>
+                    <a:blip r:embed="rId18">
+                      <a:extLst>
+                        <a:ext uri="{28A0092B-C50C-407E-A947-70E740481C1C}">
+                          <a14:useLocalDpi xmlns:a14="http://schemas.microsoft.com/office/drawing/2010/main" val="0"/>
+                        </a:ext>
+                      </a:extLst>
+                    </a:blip>
+                    <a:stretch>
+                      <a:fillRect/>
+                    </a:stretch>
+                  </pic:blipFill>
+                  <pic:spPr>
+                    <a:xfrm>
+                      <a:off x="0" y="0"/>
+                      <a:ext cx="5274310" cy="2400300"/>
+                    </a:xfrm>
+                    <a:prstGeom prst="rect">
+                      <a:avLst/>
+                    </a:prstGeom>
+                  </pic:spPr>
+                </pic:pic>
+              </a:graphicData>
+            </a:graphic>
+            <wp14:sizeRelH relativeFrom="page">
+              <wp14:pctWidth>0</wp14:pctWidth>
+            </wp14:sizeRelH>
+            <wp14:sizeRelV relativeFrom="page">
+              <wp14:pctHeight>0</wp14:pctHeight>
+            </wp14:sizeRelV>
+          </wp:anchor>
+        </w:drawing>
+      </w:r>
+      <w:r>
+        <w:rPr>
+          <w:rFonts w:asciiTheme="majorBidi" w:hAnsiTheme="majorBidi" w:cstheme="majorBidi"/>
+          <w:sz w:val="24"/>
+          <w:szCs w:val="24"/>
+        </w:rPr>
+        <w:t>1</w:t>
+      </w:r>
+    </w:p>
+    <w:p>
+      <w:pPr>
+        <w:bidi w:val="0"/>
+        <w:rPr>
+          <w:rFonts w:asciiTheme="majorBidi" w:hAnsiTheme="majorBidi" w:cstheme="majorBidi"/>
+          <w:sz w:val="24"/>
+          <w:szCs w:val="24"/>
+          <w:rtl/>
+        </w:rPr>
+      </w:pPr>
+    </w:p>
+    <w:p>
+      <w:pPr>
+        <w:tabs>
+          <w:tab w:val="left" w:pos="3350"/>
+        </w:tabs>
+        <w:bidi w:val="0"/>
+        <w:rPr>
+          <w:rFonts w:asciiTheme="majorBidi" w:hAnsiTheme="majorBidi" w:cstheme="majorBidi"/>
+          <w:sz w:val="24"/>
+          <w:szCs w:val="24"/>
+        </w:rPr>
+      </w:pPr>
+      <w:r>
+        <w:rPr>
+          <w:rFonts w:asciiTheme="majorBidi" w:hAnsiTheme="majorBidi" w:cstheme="majorBidi"/>
+          <w:sz w:val="24"/>
+          <w:szCs w:val="24"/>
+        </w:rPr>
+        <w:t>2</w:t>
+      </w:r>
+    </w:p>
+    <w:p>
+      <w:pPr>
+        <w:tabs>
+          <w:tab w:val="left" w:pos="3350"/>
+        </w:tabs>
+        <w:bidi w:val="0"/>
+        <w:rPr>
+          <w:rFonts w:asciiTheme="majorBidi" w:hAnsiTheme="majorBidi" w:cstheme="majorBidi"/>
+          <w:b/>
+          <w:bCs/>
+          <w:sz w:val="24"/>
+          <w:szCs w:val="24"/>
+        </w:rPr>
+      </w:pPr>
+      <w:r>
+        <w:rPr>
+          <w:rFonts w:asciiTheme="majorBidi" w:hAnsiTheme="majorBidi" w:cstheme="majorBidi"/>
+          <w:b/>
+          <w:bCs/>
+          <w:noProof/>
+          <w:sz w:val="24"/>
+          <w:szCs w:val="24"/>
+        </w:rPr>
+        <w:drawing>
+          <wp:inline distT="0" distB="0" distL="0" distR="0" wp14:anchorId="682E8880" wp14:editId="2E424D14">
+            <wp:extent cx="5274310" cy="2399665"/>
+            <wp:effectExtent l="0" t="0" r="2540" b="635"/>
+            <wp:docPr id="1091385284" name="תמונה 1" descr="תמונה שמכילה צילום מסך, אנימציה, סרטים מצוירים, טקסט&#10;&#10;התיאור נוצר באופן אוטומטי"/>
+            <wp:cNvGraphicFramePr>
+              <a:graphicFrameLocks xmlns:a="http://schemas.openxmlformats.org/drawingml/2006/main" noChangeAspect="1"/>
+            </wp:cNvGraphicFramePr>
+            <a:graphic xmlns:a="http://schemas.openxmlformats.org/drawingml/2006/main">
+              <a:graphicData uri="http://schemas.openxmlformats.org/drawingml/2006/picture">
+                <pic:pic xmlns:pic="http://schemas.openxmlformats.org/drawingml/2006/picture">
+                  <pic:nvPicPr>
+                    <pic:cNvPr id="1091385284" name="תמונה 1" descr="תמונה שמכילה צילום מסך, אנימציה, סרטים מצוירים, טקסט&#10;&#10;התיאור נוצר באופן אוטומטי"/>
+                    <pic:cNvPicPr/>
+                  </pic:nvPicPr>
+                  <pic:blipFill>
+                    <a:blip r:embed="rId19"/>
+                    <a:stretch>
+                      <a:fillRect/>
+                    </a:stretch>
+                  </pic:blipFill>
+                  <pic:spPr>
+                    <a:xfrm>
+                      <a:off x="0" y="0"/>
+                      <a:ext cx="5274310" cy="2399665"/>
+                    </a:xfrm>
+                    <a:prstGeom prst="rect">
+                      <a:avLst/>
+                    </a:prstGeom>
+                  </pic:spPr>
+                </pic:pic>
+              </a:graphicData>
+            </a:graphic>
+          </wp:inline>
+        </w:drawing>
+      </w:r>
+    </w:p>
+    <w:p>
+      <w:pPr>
+        <w:tabs>
+          <w:tab w:val="left" w:pos="3350"/>
+        </w:tabs>
+        <w:bidi w:val="0"/>
+        <w:rPr>
+          <w:rFonts w:asciiTheme="majorBidi" w:hAnsiTheme="majorBidi" w:cstheme="majorBidi"/>
+          <w:sz w:val="24"/>
+          <w:szCs w:val="24"/>
+        </w:rPr>
+      </w:pPr>
+      <w:r>
+        <w:rPr>
+          <w:rFonts w:asciiTheme="majorBidi" w:hAnsiTheme="majorBidi" w:cstheme="majorBidi"/>
+          <w:sz w:val="24"/>
+          <w:szCs w:val="24"/>
+        </w:rPr>
+        <w:lastRenderedPageBreak/>
+        <w:drawing>
+          <wp:anchor distT="0" distB="0" distL="114300" distR="114300" simplePos="0" relativeHeight="251668480" behindDoc="1" locked="0" layoutInCell="1" allowOverlap="1" wp14:anchorId="66434332" wp14:editId="419556EF">
+            <wp:simplePos x="0" y="0"/>
+            <wp:positionH relativeFrom="margin">
+              <wp:align>left</wp:align>
+            </wp:positionH>
+            <wp:positionV relativeFrom="paragraph">
+              <wp:posOffset>320040</wp:posOffset>
+            </wp:positionV>
+            <wp:extent cx="5274310" cy="2390775"/>
+            <wp:effectExtent l="0" t="0" r="2540" b="9525"/>
+            <wp:wrapTight wrapText="bothSides">
+              <wp:wrapPolygon edited="0">
+                <wp:start x="0" y="0"/>
+                <wp:lineTo x="0" y="21514"/>
+                <wp:lineTo x="21532" y="21514"/>
+                <wp:lineTo x="21532" y="0"/>
+                <wp:lineTo x="0" y="0"/>
+              </wp:wrapPolygon>
+            </wp:wrapTight>
+            <wp:docPr id="2002115654" name="תמונה 1" descr="תמונה שמכילה טקסט, צילום מסך, אומנות קליפיפם, סרטים מצוירים&#10;&#10;התיאור נוצר באופן אוטומטי"/>
+            <wp:cNvGraphicFramePr>
+              <a:graphicFrameLocks xmlns:a="http://schemas.openxmlformats.org/drawingml/2006/main" noChangeAspect="1"/>
+            </wp:cNvGraphicFramePr>
+            <a:graphic xmlns:a="http://schemas.openxmlformats.org/drawingml/2006/main">
+              <a:graphicData uri="http://schemas.openxmlformats.org/drawingml/2006/picture">
+                <pic:pic xmlns:pic="http://schemas.openxmlformats.org/drawingml/2006/picture">
+                  <pic:nvPicPr>
+                    <pic:cNvPr id="2002115654" name="תמונה 1" descr="תמונה שמכילה טקסט, צילום מסך, אומנות קליפיפם, סרטים מצוירים&#10;&#10;התיאור נוצר באופן אוטומטי"/>
+                    <pic:cNvPicPr/>
+                  </pic:nvPicPr>
+                  <pic:blipFill>
+                    <a:blip r:embed="rId20">
+                      <a:extLst>
+                        <a:ext uri="{28A0092B-C50C-407E-A947-70E740481C1C}">
+                          <a14:useLocalDpi xmlns:a14="http://schemas.microsoft.com/office/drawing/2010/main" val="0"/>
+                        </a:ext>
+                      </a:extLst>
+                    </a:blip>
+                    <a:stretch>
+                      <a:fillRect/>
+                    </a:stretch>
+                  </pic:blipFill>
+                  <pic:spPr>
+                    <a:xfrm>
+                      <a:off x="0" y="0"/>
+                      <a:ext cx="5274310" cy="2390775"/>
+                    </a:xfrm>
+                    <a:prstGeom prst="rect">
+                      <a:avLst/>
+                    </a:prstGeom>
+                  </pic:spPr>
+                </pic:pic>
+              </a:graphicData>
+            </a:graphic>
+            <wp14:sizeRelH relativeFrom="page">
+              <wp14:pctWidth>0</wp14:pctWidth>
+            </wp14:sizeRelH>
+            <wp14:sizeRelV relativeFrom="page">
+              <wp14:pctHeight>0</wp14:pctHeight>
+            </wp14:sizeRelV>
+          </wp:anchor>
+        </w:drawing>
+      </w:r>
+      <w:r>
+        <w:rPr>
+          <w:rFonts w:asciiTheme="majorBidi" w:hAnsiTheme="majorBidi" w:cstheme="majorBidi"/>
+          <w:sz w:val="24"/>
+          <w:szCs w:val="24"/>
+        </w:rPr>
+        <w:t>3</w:t>
+      </w:r>
+    </w:p>
+    <w:p>
+      <w:pPr>
+        <w:tabs>
+          <w:tab w:val="left" w:pos="3350"/>
+        </w:tabs>
+        <w:bidi w:val="0"/>
+        <w:rPr>
+          <w:rFonts w:asciiTheme="majorBidi" w:hAnsiTheme="majorBidi" w:cstheme="majorBidi"/>
+          <w:sz w:val="24"/>
+          <w:szCs w:val="24"/>
+        </w:rPr>
+      </w:pPr>
+      <w:r>
+        <w:rPr>
+          <w:rFonts w:asciiTheme="majorBidi" w:hAnsiTheme="majorBidi" w:cstheme="majorBidi"/>
+          <w:sz w:val="24"/>
+          <w:szCs w:val="24"/>
+        </w:rPr>
+        <w:drawing>
+          <wp:anchor distT="0" distB="0" distL="114300" distR="114300" simplePos="0" relativeHeight="251669504" behindDoc="1" locked="0" layoutInCell="1" allowOverlap="1" wp14:anchorId="07C31FEF" wp14:editId="65A752F1">
+            <wp:simplePos x="0" y="0"/>
+            <wp:positionH relativeFrom="column">
+              <wp:posOffset>-38100</wp:posOffset>
+            </wp:positionH>
+            <wp:positionV relativeFrom="paragraph">
+              <wp:posOffset>2796540</wp:posOffset>
+            </wp:positionV>
+            <wp:extent cx="5274310" cy="2448560"/>
+            <wp:effectExtent l="0" t="0" r="2540" b="8890"/>
+            <wp:wrapTight wrapText="bothSides">
+              <wp:wrapPolygon edited="0">
+                <wp:start x="0" y="0"/>
+                <wp:lineTo x="0" y="21510"/>
+                <wp:lineTo x="21532" y="21510"/>
+                <wp:lineTo x="21532" y="0"/>
+                <wp:lineTo x="0" y="0"/>
+              </wp:wrapPolygon>
+            </wp:wrapTight>
+            <wp:docPr id="768835080" name="תמונה 1" descr="תמונה שמכילה צילום מסך, טקסט, סרטים מצוירים, אנימציה&#10;&#10;התיאור נוצר באופן אוטומטי"/>
+            <wp:cNvGraphicFramePr>
+              <a:graphicFrameLocks xmlns:a="http://schemas.openxmlformats.org/drawingml/2006/main" noChangeAspect="1"/>
+            </wp:cNvGraphicFramePr>
+            <a:graphic xmlns:a="http://schemas.openxmlformats.org/drawingml/2006/main">
+              <a:graphicData uri="http://schemas.openxmlformats.org/drawingml/2006/picture">
+                <pic:pic xmlns:pic="http://schemas.openxmlformats.org/drawingml/2006/picture">
+                  <pic:nvPicPr>
+                    <pic:cNvPr id="768835080" name="תמונה 1" descr="תמונה שמכילה צילום מסך, טקסט, סרטים מצוירים, אנימציה&#10;&#10;התיאור נוצר באופן אוטומטי"/>
+                    <pic:cNvPicPr/>
+                  </pic:nvPicPr>
+                  <pic:blipFill>
+                    <a:blip r:embed="rId21">
+                      <a:extLst>
+                        <a:ext uri="{28A0092B-C50C-407E-A947-70E740481C1C}">
+                          <a14:useLocalDpi xmlns:a14="http://schemas.microsoft.com/office/drawing/2010/main" val="0"/>
+                        </a:ext>
+                      </a:extLst>
+                    </a:blip>
+                    <a:stretch>
+                      <a:fillRect/>
+                    </a:stretch>
+                  </pic:blipFill>
+                  <pic:spPr>
+                    <a:xfrm>
+                      <a:off x="0" y="0"/>
+                      <a:ext cx="5274310" cy="2448560"/>
+                    </a:xfrm>
+                    <a:prstGeom prst="rect">
+                      <a:avLst/>
+                    </a:prstGeom>
+                  </pic:spPr>
+                </pic:pic>
+              </a:graphicData>
+            </a:graphic>
+            <wp14:sizeRelH relativeFrom="page">
+              <wp14:pctWidth>0</wp14:pctWidth>
+            </wp14:sizeRelH>
+            <wp14:sizeRelV relativeFrom="page">
+              <wp14:pctHeight>0</wp14:pctHeight>
+            </wp14:sizeRelV>
+          </wp:anchor>
+        </w:drawing>
+      </w:r>
+      <w:r>
+        <w:rPr>
+          <w:rFonts w:asciiTheme="majorBidi" w:hAnsiTheme="majorBidi" w:cstheme="majorBidi" w:hint="cs"/>
+          <w:sz w:val="24"/>
+          <w:szCs w:val="24"/>
+          <w:rtl/>
+        </w:rPr>
+        <w:t>4</w:t>
+      </w:r>
+    </w:p>
+    <w:p>
+      <w:pPr>
+        <w:tabs>
+          <w:tab w:val="left" w:pos="3350"/>
+        </w:tabs>
+        <w:bidi w:val="0"/>
+        <w:rPr>
+          <w:rFonts w:asciiTheme="majorBidi" w:hAnsiTheme="majorBidi" w:cstheme="majorBidi"/>
+          <w:sz w:val="24"/>
+          <w:szCs w:val="24"/>
+        </w:rPr>
+      </w:pPr>
+      <w:r>
+        <w:rPr>
+          <w:rFonts w:asciiTheme="majorBidi" w:hAnsiTheme="majorBidi" w:cstheme="majorBidi"/>
+          <w:sz w:val="24"/>
+          <w:szCs w:val="24"/>
+        </w:rPr>
+        <w:drawing>
+          <wp:anchor distT="0" distB="0" distL="114300" distR="114300" simplePos="0" relativeHeight="251670528" behindDoc="1" locked="0" layoutInCell="1" allowOverlap="1" wp14:anchorId="7F3BF863" wp14:editId="31C963F8">
+            <wp:simplePos x="0" y="0"/>
+            <wp:positionH relativeFrom="column">
+              <wp:posOffset>-60960</wp:posOffset>
+            </wp:positionH>
+            <wp:positionV relativeFrom="paragraph">
+              <wp:posOffset>2955290</wp:posOffset>
+            </wp:positionV>
+            <wp:extent cx="5274310" cy="2398395"/>
+            <wp:effectExtent l="0" t="0" r="2540" b="1905"/>
+            <wp:wrapTight wrapText="bothSides">
+              <wp:wrapPolygon edited="0">
+                <wp:start x="0" y="0"/>
+                <wp:lineTo x="0" y="21446"/>
+                <wp:lineTo x="21532" y="21446"/>
+                <wp:lineTo x="21532" y="0"/>
+                <wp:lineTo x="0" y="0"/>
+              </wp:wrapPolygon>
+            </wp:wrapTight>
+            <wp:docPr id="119512298" name="תמונה 1"/>
+            <wp:cNvGraphicFramePr>
+              <a:graphicFrameLocks xmlns:a="http://schemas.openxmlformats.org/drawingml/2006/main" noChangeAspect="1"/>
+            </wp:cNvGraphicFramePr>
+            <a:graphic xmlns:a="http://schemas.openxmlformats.org/drawingml/2006/main">
+              <a:graphicData uri="http://schemas.openxmlformats.org/drawingml/2006/picture">
+                <pic:pic xmlns:pic="http://schemas.openxmlformats.org/drawingml/2006/picture">
+                  <pic:nvPicPr>
+                    <pic:cNvPr id="119512298" name="תמונה 1"/>
+                    <pic:cNvPicPr/>
+                  </pic:nvPicPr>
+                  <pic:blipFill>
+                    <a:blip r:embed="rId22">
+                      <a:extLst>
+                        <a:ext uri="{28A0092B-C50C-407E-A947-70E740481C1C}">
+                          <a14:useLocalDpi xmlns:a14="http://schemas.microsoft.com/office/drawing/2010/main" val="0"/>
+                        </a:ext>
+                      </a:extLst>
+                    </a:blip>
+                    <a:stretch>
+                      <a:fillRect/>
+                    </a:stretch>
+                  </pic:blipFill>
+                  <pic:spPr>
+                    <a:xfrm>
+                      <a:off x="0" y="0"/>
+                      <a:ext cx="5274310" cy="2398395"/>
+                    </a:xfrm>
+                    <a:prstGeom prst="rect">
+                      <a:avLst/>
+                    </a:prstGeom>
+                  </pic:spPr>
+                </pic:pic>
+              </a:graphicData>
+            </a:graphic>
+            <wp14:sizeRelH relativeFrom="page">
+              <wp14:pctWidth>0</wp14:pctWidth>
+            </wp14:sizeRelH>
+            <wp14:sizeRelV relativeFrom="page">
+              <wp14:pctHeight>0</wp14:pctHeight>
+            </wp14:sizeRelV>
+          </wp:anchor>
+        </w:drawing>
+      </w:r>
+      <w:r>
+        <w:rPr>
+          <w:rFonts w:asciiTheme="majorBidi" w:hAnsiTheme="majorBidi" w:cstheme="majorBidi"/>
+          <w:sz w:val="24"/>
+          <w:szCs w:val="24"/>
+        </w:rPr>
+        <w:t>5</w:t>
+      </w:r>
+    </w:p>
+    <w:p>
+      <w:pPr>
+        <w:tabs>
+          <w:tab w:val="left" w:pos="3350"/>
+        </w:tabs>
+        <w:bidi w:val="0"/>
+        <w:rPr>
+          <w:rFonts w:asciiTheme="majorBidi" w:hAnsiTheme="majorBidi" w:cstheme="majorBidi"/>
+          <w:sz w:val="24"/>
+          <w:szCs w:val="24"/>
+          <w:u w:val="single"/>
+        </w:rPr>
+      </w:pPr>
+    </w:p>
+    <w:p>
+      <w:pPr>
+        <w:tabs>
+          <w:tab w:val="left" w:pos="3350"/>
+        </w:tabs>
+        <w:bidi w:val="0"/>
+        <w:rPr>
+          <w:rFonts w:asciiTheme="majorBidi" w:hAnsiTheme="majorBidi" w:cstheme="majorBidi"/>
+          <w:sz w:val="24"/>
+          <w:szCs w:val="24"/>
+          <w:u w:val="single"/>
+        </w:rPr>
+      </w:pPr>
+      <w:r>
+        <w:rPr>
+          <w:rFonts w:asciiTheme="majorBidi" w:hAnsiTheme="majorBidi" w:cstheme="majorBidi"/>
+          <w:b/>
+          <w:bCs/>
+          <w:sz w:val="24"/>
+          <w:szCs w:val="24"/>
+        </w:rPr>
+        <w:lastRenderedPageBreak/>
+        <w:drawing>
+          <wp:anchor distT="0" distB="0" distL="114300" distR="114300" simplePos="0" relativeHeight="251667456" behindDoc="1" locked="0" layoutInCell="1" allowOverlap="1" wp14:anchorId="6A1A4E80" wp14:editId="5018053A">
+            <wp:simplePos x="0" y="0"/>
+            <wp:positionH relativeFrom="column">
+              <wp:posOffset>-38100</wp:posOffset>
+            </wp:positionH>
+            <wp:positionV relativeFrom="paragraph">
+              <wp:posOffset>327660</wp:posOffset>
+            </wp:positionV>
+            <wp:extent cx="5274310" cy="2341245"/>
+            <wp:effectExtent l="0" t="0" r="2540" b="1905"/>
+            <wp:wrapTight wrapText="bothSides">
+              <wp:wrapPolygon edited="0">
+                <wp:start x="0" y="0"/>
+                <wp:lineTo x="0" y="21442"/>
+                <wp:lineTo x="21532" y="21442"/>
+                <wp:lineTo x="21532" y="0"/>
+                <wp:lineTo x="0" y="0"/>
+              </wp:wrapPolygon>
+            </wp:wrapTight>
+            <wp:docPr id="166678475" name="תמונה 1"/>
+            <wp:cNvGraphicFramePr>
+              <a:graphicFrameLocks xmlns:a="http://schemas.openxmlformats.org/drawingml/2006/main" noChangeAspect="1"/>
+            </wp:cNvGraphicFramePr>
+            <a:graphic xmlns:a="http://schemas.openxmlformats.org/drawingml/2006/main">
+              <a:graphicData uri="http://schemas.openxmlformats.org/drawingml/2006/picture">
+                <pic:pic xmlns:pic="http://schemas.openxmlformats.org/drawingml/2006/picture">
+                  <pic:nvPicPr>
+                    <pic:cNvPr id="166678475" name=""/>
+                    <pic:cNvPicPr/>
+                  </pic:nvPicPr>
+                  <pic:blipFill>
+                    <a:blip r:embed="rId23">
+                      <a:extLst>
+                        <a:ext uri="{28A0092B-C50C-407E-A947-70E740481C1C}">
+                          <a14:useLocalDpi xmlns:a14="http://schemas.microsoft.com/office/drawing/2010/main" val="0"/>
+                        </a:ext>
+                      </a:extLst>
+                    </a:blip>
+                    <a:stretch>
+                      <a:fillRect/>
+                    </a:stretch>
+                  </pic:blipFill>
+                  <pic:spPr>
+                    <a:xfrm>
+                      <a:off x="0" y="0"/>
+                      <a:ext cx="5274310" cy="2341245"/>
+                    </a:xfrm>
+                    <a:prstGeom prst="rect">
+                      <a:avLst/>
+                    </a:prstGeom>
+                  </pic:spPr>
+                </pic:pic>
+              </a:graphicData>
+            </a:graphic>
+            <wp14:sizeRelH relativeFrom="page">
+              <wp14:pctWidth>0</wp14:pctWidth>
+            </wp14:sizeRelH>
+            <wp14:sizeRelV relativeFrom="page">
+              <wp14:pctHeight>0</wp14:pctHeight>
+            </wp14:sizeRelV>
+          </wp:anchor>
+        </w:drawing>
+      </w:r>
+      <w:r>
+        <w:rPr>
+          <w:rFonts w:asciiTheme="majorBidi" w:hAnsiTheme="majorBidi" w:cstheme="majorBidi"/>
+          <w:sz w:val="24"/>
+          <w:szCs w:val="24"/>
+          <w:u w:val="single"/>
+        </w:rPr>
+        <w:t>Game summary screen:</w:t>
+      </w:r>
+    </w:p>
+    <w:p>
+      <w:pPr>
+        <w:tabs>
+          <w:tab w:val="left" w:pos="3350"/>
+        </w:tabs>
+        <w:bidi w:val="0"/>
+        <w:rPr>
+          <w:rFonts w:asciiTheme="majorBidi" w:hAnsiTheme="majorBidi" w:cstheme="majorBidi"/>
+          <w:sz w:val="24"/>
+          <w:szCs w:val="24"/>
+        </w:rPr>
+      </w:pPr>
+      <w:r>
+        <w:rPr>
+          <w:rFonts w:asciiTheme="majorBidi" w:hAnsiTheme="majorBidi" w:cstheme="majorBidi"/>
+          <w:sz w:val="24"/>
+          <w:szCs w:val="24"/>
+        </w:rPr>
+        <w:t>On the summary screen, you can see an overview of your game performance, including the points you earned, your current level, and how many points you need to reach Level 2. Once you accumulate 50 points in a particular language, you advance to Level 2. In this new level, the game becomes more challenging with tougher gameplay and more difficult questions that require more advanced answers.</w:t>
+      </w:r>
+    </w:p>
+    <w:p>
+      <w:pPr>
+        <w:tabs>
+          <w:tab w:val="left" w:pos="3350"/>
+        </w:tabs>
+        <w:bidi w:val="0"/>
+        <w:rPr>
+          <w:rFonts w:asciiTheme="majorBidi" w:hAnsiTheme="majorBidi" w:cstheme="majorBidi"/>
+          <w:b/>
+          <w:bCs/>
+          <w:sz w:val="24"/>
+          <w:szCs w:val="24"/>
+        </w:rPr>
+      </w:pPr>
+    </w:p>
+    <w:p>
+      <w:pPr>
+        <w:tabs>
+          <w:tab w:val="left" w:pos="3350"/>
+        </w:tabs>
+        <w:bidi w:val="0"/>
+        <w:rPr>
+          <w:rFonts w:asciiTheme="majorBidi" w:hAnsiTheme="majorBidi" w:cstheme="majorBidi"/>
+          <w:b/>
+          <w:bCs/>
+          <w:sz w:val="24"/>
+          <w:szCs w:val="24"/>
+        </w:rPr>
+      </w:pPr>
+    </w:p>
+    <w:p>
+      <w:pPr>
+        <w:tabs>
+          <w:tab w:val="left" w:pos="3350"/>
+        </w:tabs>
+        <w:bidi w:val="0"/>
+        <w:rPr>
+          <w:rFonts w:asciiTheme="majorBidi" w:hAnsiTheme="majorBidi" w:cstheme="majorBidi"/>
+          <w:b/>
+          <w:bCs/>
+          <w:sz w:val="24"/>
+          <w:szCs w:val="24"/>
+        </w:rPr>
+      </w:pPr>
+    </w:p>
+    <w:p>
+      <w:pPr>
+        <w:tabs>
+          <w:tab w:val="left" w:pos="3350"/>
+        </w:tabs>
+        <w:bidi w:val="0"/>
+        <w:rPr>
+          <w:rFonts w:asciiTheme="majorBidi" w:hAnsiTheme="majorBidi" w:cstheme="majorBidi"/>
+          <w:b/>
+          <w:bCs/>
+          <w:sz w:val="24"/>
+          <w:szCs w:val="24"/>
+        </w:rPr>
+      </w:pPr>
+    </w:p>
+    <w:p>
+      <w:pPr>
+        <w:tabs>
+          <w:tab w:val="left" w:pos="3350"/>
+        </w:tabs>
+        <w:bidi w:val="0"/>
+        <w:rPr>
+          <w:rFonts w:asciiTheme="majorBidi" w:hAnsiTheme="majorBidi" w:cstheme="majorBidi"/>
+          <w:b/>
+          <w:bCs/>
+          <w:sz w:val="24"/>
+          <w:szCs w:val="24"/>
+        </w:rPr>
+      </w:pPr>
+    </w:p>
+    <w:p>
+      <w:pPr>
+        <w:tabs>
+          <w:tab w:val="left" w:pos="3350"/>
+        </w:tabs>
+        <w:bidi w:val="0"/>
+        <w:rPr>
+          <w:rFonts w:asciiTheme="majorBidi" w:hAnsiTheme="majorBidi" w:cstheme="majorBidi"/>
+          <w:b/>
+          <w:bCs/>
+          <w:sz w:val="24"/>
+          <w:szCs w:val="24"/>
+        </w:rPr>
+      </w:pPr>
+    </w:p>
+    <w:p>
+      <w:pPr>
+        <w:tabs>
+          <w:tab w:val="left" w:pos="3350"/>
+        </w:tabs>
+        <w:bidi w:val="0"/>
+        <w:rPr>
+          <w:rFonts w:asciiTheme="majorBidi" w:hAnsiTheme="majorBidi" w:cstheme="majorBidi"/>
+          <w:b/>
+          <w:bCs/>
+          <w:sz w:val="24"/>
+          <w:szCs w:val="24"/>
+        </w:rPr>
+      </w:pPr>
+    </w:p>
+    <w:p>
+      <w:pPr>
+        <w:tabs>
+          <w:tab w:val="left" w:pos="3350"/>
+        </w:tabs>
+        <w:bidi w:val="0"/>
+        <w:rPr>
+          <w:rFonts w:asciiTheme="majorBidi" w:hAnsiTheme="majorBidi" w:cstheme="majorBidi"/>
+          <w:b/>
+          <w:bCs/>
+          <w:sz w:val="24"/>
+          <w:szCs w:val="24"/>
+        </w:rPr>
+      </w:pPr>
+    </w:p>
+    <w:p>
+      <w:pPr>
+        <w:tabs>
+          <w:tab w:val="left" w:pos="3350"/>
+        </w:tabs>
+        <w:bidi w:val="0"/>
+        <w:rPr>
+          <w:rFonts w:asciiTheme="majorBidi" w:hAnsiTheme="majorBidi" w:cstheme="majorBidi"/>
+          <w:b/>
+          <w:bCs/>
+          <w:sz w:val="24"/>
+          <w:szCs w:val="24"/>
+        </w:rPr>
+      </w:pPr>
+    </w:p>
+    <w:p>
+      <w:pPr>
+        <w:tabs>
+          <w:tab w:val="left" w:pos="3350"/>
+        </w:tabs>
+        <w:bidi w:val="0"/>
+        <w:rPr>
+          <w:rFonts w:asciiTheme="majorBidi" w:hAnsiTheme="majorBidi" w:cstheme="majorBidi"/>
+          <w:b/>
+          <w:bCs/>
+          <w:sz w:val="24"/>
+          <w:szCs w:val="24"/>
+        </w:rPr>
+      </w:pPr>
+    </w:p>
+    <w:p>
+      <w:pPr>
+        <w:tabs>
+          <w:tab w:val="left" w:pos="3350"/>
+        </w:tabs>
+        <w:bidi w:val="0"/>
+        <w:rPr>
+          <w:rFonts w:asciiTheme="majorBidi" w:hAnsiTheme="majorBidi" w:cstheme="majorBidi"/>
+          <w:b/>
+          <w:bCs/>
+          <w:sz w:val="24"/>
+          <w:szCs w:val="24"/>
+        </w:rPr>
+      </w:pPr>
+    </w:p>
+    <w:p>
+      <w:pPr>
+        <w:tabs>
+          <w:tab w:val="left" w:pos="3350"/>
+        </w:tabs>
+        <w:bidi w:val="0"/>
+        <w:rPr>
+          <w:rFonts w:asciiTheme="majorBidi" w:hAnsiTheme="majorBidi" w:cstheme="majorBidi"/>
+          <w:b/>
+          <w:bCs/>
+          <w:sz w:val="24"/>
+          <w:szCs w:val="24"/>
+        </w:rPr>
+      </w:pPr>
+    </w:p>
+    <w:p>
+      <w:pPr>
+        <w:tabs>
+          <w:tab w:val="left" w:pos="3350"/>
+        </w:tabs>
+        <w:bidi w:val="0"/>
+        <w:rPr>
+          <w:rFonts w:asciiTheme="majorBidi" w:hAnsiTheme="majorBidi" w:cstheme="majorBidi"/>
+          <w:b/>
+          <w:bCs/>
+          <w:sz w:val="24"/>
+          <w:szCs w:val="24"/>
+        </w:rPr>
+      </w:pPr>
+    </w:p>
+    <w:p>
+      <w:pPr>
+        <w:tabs>
+          <w:tab w:val="left" w:pos="3350"/>
+        </w:tabs>
+        <w:bidi w:val="0"/>
+        <w:rPr>
+          <w:rFonts w:asciiTheme="majorBidi" w:hAnsiTheme="majorBidi" w:cstheme="majorBidi"/>
+          <w:b/>
+          <w:bCs/>
+          <w:sz w:val="24"/>
+          <w:szCs w:val="24"/>
+        </w:rPr>
+      </w:pPr>
+    </w:p>
+    <w:p>
+      <w:pPr>
+        <w:tabs>
+          <w:tab w:val="left" w:pos="3350"/>
+        </w:tabs>
+        <w:bidi w:val="0"/>
+        <w:rPr>
+          <w:rFonts w:asciiTheme="majorBidi" w:hAnsiTheme="majorBidi" w:cstheme="majorBidi"/>
+          <w:b/>
+          <w:bCs/>
+          <w:sz w:val="24"/>
+          <w:szCs w:val="24"/>
+        </w:rPr>
+      </w:pPr>
+    </w:p>
+    <w:p>
+      <w:pPr>
+        <w:tabs>
+          <w:tab w:val="left" w:pos="3350"/>
+        </w:tabs>
+        <w:bidi w:val="0"/>
+        <w:rPr>
+          <w:rFonts w:asciiTheme="majorBidi" w:hAnsiTheme="majorBidi" w:cstheme="majorBidi"/>
+          <w:b/>
+          <w:bCs/>
+          <w:sz w:val="24"/>
+          <w:szCs w:val="24"/>
+        </w:rPr>
+      </w:pPr>
+    </w:p>
+    <w:p>
+      <w:pPr>
+        <w:tabs>
+          <w:tab w:val="left" w:pos="3350"/>
+        </w:tabs>
+        <w:bidi w:val="0"/>
+        <w:rPr>
+          <w:rFonts w:asciiTheme="majorBidi" w:hAnsiTheme="majorBidi" w:cstheme="majorBidi"/>
+          <w:b/>
+          <w:bCs/>
           <w:sz w:val="24"/>
           <w:szCs w:val="24"/>
         </w:rPr>
@@ -3477,18 +5329,16 @@
         </w:rPr>
         <w:t xml:space="preserve">The integration of Google Cloud Speech-to-Text was a crucial aspect of </w:t>
       </w:r>
-      <w:proofErr w:type="spellStart"/>
-      <w:r>
-        <w:rPr>
-          <w:rFonts w:asciiTheme="majorBidi" w:hAnsiTheme="majorBidi" w:cstheme="majorBidi"/>
-          <w:b/>
-          <w:bCs/>
-          <w:sz w:val="24"/>
-          <w:szCs w:val="24"/>
-        </w:rPr>
-        <w:t>TravelWithUsApp</w:t>
-      </w:r>
-      <w:proofErr w:type="spellEnd"/>
+      <w:r>
+        <w:rPr>
+          <w:rFonts w:asciiTheme="majorBidi" w:hAnsiTheme="majorBidi" w:cstheme="majorBidi"/>
+          <w:b/>
+          <w:bCs/>
+          <w:sz w:val="24"/>
+          <w:szCs w:val="24"/>
+        </w:rPr>
+        <w:t>TravelWithUs</w:t>
+      </w:r>
       <w:r>
         <w:rPr>
           <w:rFonts w:asciiTheme="majorBidi" w:hAnsiTheme="majorBidi" w:cstheme="majorBidi"/>
@@ -3585,18 +5435,16 @@
         </w:rPr>
         <w:t xml:space="preserve">We developed interactive scenarios based on real-world travel situations, such as ordering food in a restaurant or asking for directions. These scenarios are central to the </w:t>
       </w:r>
-      <w:proofErr w:type="spellStart"/>
-      <w:r>
-        <w:rPr>
-          <w:rFonts w:asciiTheme="majorBidi" w:hAnsiTheme="majorBidi" w:cstheme="majorBidi"/>
-          <w:b/>
-          <w:bCs/>
-          <w:sz w:val="24"/>
-          <w:szCs w:val="24"/>
-        </w:rPr>
-        <w:t>TravelWithUsApp</w:t>
-      </w:r>
-      <w:proofErr w:type="spellEnd"/>
+      <w:r>
+        <w:rPr>
+          <w:rFonts w:asciiTheme="majorBidi" w:hAnsiTheme="majorBidi" w:cstheme="majorBidi"/>
+          <w:b/>
+          <w:bCs/>
+          <w:sz w:val="24"/>
+          <w:szCs w:val="24"/>
+        </w:rPr>
+        <w:t>TravelWithUs</w:t>
+      </w:r>
       <w:r>
         <w:rPr>
           <w:rFonts w:asciiTheme="majorBidi" w:hAnsiTheme="majorBidi" w:cstheme="majorBidi"/>
@@ -3644,30 +5492,20 @@
       <w:r>
         <w:rPr>
           <w:rFonts w:asciiTheme="majorBidi" w:hAnsiTheme="majorBidi" w:cstheme="majorBidi"/>
-          <w:sz w:val="24"/>
-          <w:szCs w:val="24"/>
-        </w:rPr>
-        <w:t xml:space="preserve">Although </w:t>
-      </w:r>
-      <w:proofErr w:type="spellStart"/>
-      <w:r>
-        <w:rPr>
-          <w:rFonts w:asciiTheme="majorBidi" w:hAnsiTheme="majorBidi" w:cstheme="majorBidi"/>
-          <w:b/>
-          <w:bCs/>
-          <w:sz w:val="24"/>
-          <w:szCs w:val="24"/>
-        </w:rPr>
-        <w:t>TravelWithUsApp</w:t>
-      </w:r>
-      <w:proofErr w:type="spellEnd"/>
-      <w:r>
-        <w:rPr>
-          <w:rFonts w:asciiTheme="majorBidi" w:hAnsiTheme="majorBidi" w:cstheme="majorBidi"/>
-          <w:sz w:val="24"/>
-          <w:szCs w:val="24"/>
-        </w:rPr>
-        <w:t xml:space="preserve"> does not utilize reinforcement learning like the "Gravity Shooter" game, we focused heavily on training and fine-tuning the voice recognition models. We collected a diverse set of voice samples during development to improve the accuracy of our language models. This process involved iterating on the API settings and feedback mechanisms to ensure that users receive accurate and useful guidance as they navigate through different scenarios.</w:t>
+          <w:b/>
+          <w:bCs/>
+          <w:sz w:val="24"/>
+          <w:szCs w:val="24"/>
+        </w:rPr>
+        <w:t>TravelWithUs</w:t>
+      </w:r>
+      <w:r>
+        <w:rPr>
+          <w:rFonts w:asciiTheme="majorBidi" w:hAnsiTheme="majorBidi" w:cstheme="majorBidi"/>
+          <w:sz w:val="24"/>
+          <w:szCs w:val="24"/>
+        </w:rPr>
+        <w:t xml:space="preserve"> focused heavily on training and fine-tuning the voice recognition models. We collected a diverse set of voice samples during development to improve the accuracy of our language models. This process involved iterating on the API settings and feedback mechanisms to ensure that users receive accurate and useful guidance as they navigate through different scenarios.</w:t>
       </w:r>
     </w:p>
     <w:p>
@@ -3755,7 +5593,7 @@
           <w:sz w:val="24"/>
           <w:szCs w:val="24"/>
         </w:rPr>
-        <w:t xml:space="preserve">To ensure the effectiveness of our language learning tool, we implemented features to track and evaluate user progress. This includes metrics like pronunciation accuracy, </w:t>
+        <w:t xml:space="preserve">To ensure the effectiveness of our language learning tool, we implemented features to track and evaluate user progress. This includes metrics like pronunciation accuracy, response time, and the complexity of language used in each scenario. These metrics </w:t>
       </w:r>
       <w:r>
         <w:rPr>
@@ -3764,7 +5602,7 @@
           <w:szCs w:val="24"/>
         </w:rPr>
         <w:lastRenderedPageBreak/>
-        <w:t>response time, and the complexity of language used in each scenario. These metrics are stored in Firebase, allowing users to review their progress over time and continue improving their skills in subsequent sessions.</w:t>
+        <w:t>are stored in Firebase, allowing users to review their progress over time and continue improving their skills in subsequent sessions.</w:t>
       </w:r>
     </w:p>
     <w:p>
@@ -3782,7 +5620,7 @@
       </w:pPr>
     </w:p>
     <w:sectPr>
-      <w:footerReference w:type="default" r:id="rId12"/>
+      <w:footerReference w:type="default" r:id="rId24"/>
       <w:pgSz w:w="11906" w:h="16838"/>
       <w:pgMar w:top="1440" w:right="1800" w:bottom="1440" w:left="1800" w:header="708" w:footer="708" w:gutter="0"/>
       <w:cols w:space="708"/>
@@ -4194,6 +6032,119 @@
     </w:lvl>
   </w:abstractNum>
   <w:abstractNum w:abstractNumId="2" w15:restartNumberingAfterBreak="0">
+    <w:nsid w:val="341B3C7D"/>
+    <w:multiLevelType w:val="multilevel"/>
+    <w:tmpl w:val="7AF4526C"/>
+    <w:lvl w:ilvl="0">
+      <w:start w:val="1"/>
+      <w:numFmt w:val="decimal"/>
+      <w:lvlText w:val="%1."/>
+      <w:lvlJc w:val="left"/>
+      <w:pPr>
+        <w:tabs>
+          <w:tab w:val="num" w:pos="720"/>
+        </w:tabs>
+        <w:ind w:left="720" w:hanging="360"/>
+      </w:pPr>
+    </w:lvl>
+    <w:lvl w:ilvl="1" w:tentative="1">
+      <w:start w:val="1"/>
+      <w:numFmt w:val="decimal"/>
+      <w:lvlText w:val="%2."/>
+      <w:lvlJc w:val="left"/>
+      <w:pPr>
+        <w:tabs>
+          <w:tab w:val="num" w:pos="1440"/>
+        </w:tabs>
+        <w:ind w:left="1440" w:hanging="360"/>
+      </w:pPr>
+    </w:lvl>
+    <w:lvl w:ilvl="2" w:tentative="1">
+      <w:start w:val="1"/>
+      <w:numFmt w:val="decimal"/>
+      <w:lvlText w:val="%3."/>
+      <w:lvlJc w:val="left"/>
+      <w:pPr>
+        <w:tabs>
+          <w:tab w:val="num" w:pos="2160"/>
+        </w:tabs>
+        <w:ind w:left="2160" w:hanging="360"/>
+      </w:pPr>
+    </w:lvl>
+    <w:lvl w:ilvl="3" w:tentative="1">
+      <w:start w:val="1"/>
+      <w:numFmt w:val="decimal"/>
+      <w:lvlText w:val="%4."/>
+      <w:lvlJc w:val="left"/>
+      <w:pPr>
+        <w:tabs>
+          <w:tab w:val="num" w:pos="2880"/>
+        </w:tabs>
+        <w:ind w:left="2880" w:hanging="360"/>
+      </w:pPr>
+    </w:lvl>
+    <w:lvl w:ilvl="4" w:tentative="1">
+      <w:start w:val="1"/>
+      <w:numFmt w:val="decimal"/>
+      <w:lvlText w:val="%5."/>
+      <w:lvlJc w:val="left"/>
+      <w:pPr>
+        <w:tabs>
+          <w:tab w:val="num" w:pos="3600"/>
+        </w:tabs>
+        <w:ind w:left="3600" w:hanging="360"/>
+      </w:pPr>
+    </w:lvl>
+    <w:lvl w:ilvl="5" w:tentative="1">
+      <w:start w:val="1"/>
+      <w:numFmt w:val="decimal"/>
+      <w:lvlText w:val="%6."/>
+      <w:lvlJc w:val="left"/>
+      <w:pPr>
+        <w:tabs>
+          <w:tab w:val="num" w:pos="4320"/>
+        </w:tabs>
+        <w:ind w:left="4320" w:hanging="360"/>
+      </w:pPr>
+    </w:lvl>
+    <w:lvl w:ilvl="6" w:tentative="1">
+      <w:start w:val="1"/>
+      <w:numFmt w:val="decimal"/>
+      <w:lvlText w:val="%7."/>
+      <w:lvlJc w:val="left"/>
+      <w:pPr>
+        <w:tabs>
+          <w:tab w:val="num" w:pos="5040"/>
+        </w:tabs>
+        <w:ind w:left="5040" w:hanging="360"/>
+      </w:pPr>
+    </w:lvl>
+    <w:lvl w:ilvl="7" w:tentative="1">
+      <w:start w:val="1"/>
+      <w:numFmt w:val="decimal"/>
+      <w:lvlText w:val="%8."/>
+      <w:lvlJc w:val="left"/>
+      <w:pPr>
+        <w:tabs>
+          <w:tab w:val="num" w:pos="5760"/>
+        </w:tabs>
+        <w:ind w:left="5760" w:hanging="360"/>
+      </w:pPr>
+    </w:lvl>
+    <w:lvl w:ilvl="8" w:tentative="1">
+      <w:start w:val="1"/>
+      <w:numFmt w:val="decimal"/>
+      <w:lvlText w:val="%9."/>
+      <w:lvlJc w:val="left"/>
+      <w:pPr>
+        <w:tabs>
+          <w:tab w:val="num" w:pos="6480"/>
+        </w:tabs>
+        <w:ind w:left="6480" w:hanging="360"/>
+      </w:pPr>
+    </w:lvl>
+  </w:abstractNum>
+  <w:abstractNum w:abstractNumId="3" w15:restartNumberingAfterBreak="0">
     <w:nsid w:val="40FA096C"/>
     <w:multiLevelType w:val="multilevel"/>
     <w:tmpl w:val="41F6E27E"/>
@@ -4342,7 +6293,7 @@
       </w:rPr>
     </w:lvl>
   </w:abstractNum>
-  <w:abstractNum w:abstractNumId="3" w15:restartNumberingAfterBreak="0">
+  <w:abstractNum w:abstractNumId="4" w15:restartNumberingAfterBreak="0">
     <w:nsid w:val="46B9767F"/>
     <w:multiLevelType w:val="multilevel"/>
     <w:tmpl w:val="8654D388"/>
@@ -4491,7 +6442,7 @@
       </w:rPr>
     </w:lvl>
   </w:abstractNum>
-  <w:abstractNum w:abstractNumId="4" w15:restartNumberingAfterBreak="0">
+  <w:abstractNum w:abstractNumId="5" w15:restartNumberingAfterBreak="0">
     <w:nsid w:val="49B020D9"/>
     <w:multiLevelType w:val="multilevel"/>
     <w:tmpl w:val="D230F958"/>
@@ -4640,7 +6591,7 @@
       </w:rPr>
     </w:lvl>
   </w:abstractNum>
-  <w:abstractNum w:abstractNumId="5" w15:restartNumberingAfterBreak="0">
+  <w:abstractNum w:abstractNumId="6" w15:restartNumberingAfterBreak="0">
     <w:nsid w:val="4A9C75DB"/>
     <w:multiLevelType w:val="multilevel"/>
     <w:tmpl w:val="41581F2E"/>
@@ -4789,7 +6740,7 @@
       </w:rPr>
     </w:lvl>
   </w:abstractNum>
-  <w:abstractNum w:abstractNumId="6" w15:restartNumberingAfterBreak="0">
+  <w:abstractNum w:abstractNumId="7" w15:restartNumberingAfterBreak="0">
     <w:nsid w:val="55810485"/>
     <w:multiLevelType w:val="multilevel"/>
     <w:tmpl w:val="37704FF4"/>
@@ -4939,25 +6890,28 @@
     </w:lvl>
   </w:abstractNum>
   <w:num w:numId="1" w16cid:durableId="1450395287">
-    <w:abstractNumId w:val="2"/>
+    <w:abstractNumId w:val="3"/>
   </w:num>
   <w:num w:numId="2" w16cid:durableId="1442459691">
-    <w:abstractNumId w:val="3"/>
+    <w:abstractNumId w:val="4"/>
   </w:num>
   <w:num w:numId="3" w16cid:durableId="1694500092">
     <w:abstractNumId w:val="0"/>
   </w:num>
   <w:num w:numId="4" w16cid:durableId="1224559675">
-    <w:abstractNumId w:val="6"/>
+    <w:abstractNumId w:val="7"/>
   </w:num>
   <w:num w:numId="5" w16cid:durableId="733939486">
-    <w:abstractNumId w:val="4"/>
+    <w:abstractNumId w:val="5"/>
   </w:num>
   <w:num w:numId="6" w16cid:durableId="1201824107">
-    <w:abstractNumId w:val="5"/>
+    <w:abstractNumId w:val="6"/>
   </w:num>
   <w:num w:numId="7" w16cid:durableId="1388840233">
     <w:abstractNumId w:val="1"/>
+  </w:num>
+  <w:num w:numId="8" w16cid:durableId="771433190">
+    <w:abstractNumId w:val="2"/>
   </w:num>
 </w:numbering>
 </file>
@@ -5362,6 +7316,7 @@
   <w:style w:type="paragraph" w:default="1" w:styleId="a">
     <w:name w:val="Normal"/>
     <w:qFormat/>
+    <w:rsid w:val="00714240"/>
     <w:pPr>
       <w:bidi/>
     </w:pPr>

</xml_diff>